<commit_message>
Small tweaks to the report
</commit_message>
<xml_diff>
--- a/Lab1/Lab1 - Отчет.docx
+++ b/Lab1/Lab1 - Отчет.docx
@@ -4,54 +4,383 @@
   <w:body>
     <w:p>
       <w:pPr>
-        <w:pStyle w:val="Title"/>
-      </w:pPr>
-      <w:r>
-        <w:t>Лабораторная работа №1 по теме</w:t>
-      </w:r>
-      <w:r>
-        <w:br/>
-        <w:t>«</w:t>
-      </w:r>
-      <w:r>
-        <w:t xml:space="preserve">Проектирование и реализация </w:t>
-      </w:r>
-      <w:r>
-        <w:br/>
-      </w:r>
-      <w:r>
-        <w:t>продукционной базы знаний</w:t>
-      </w:r>
-      <w:r>
-        <w:t>»</w:t>
-      </w:r>
-    </w:p>
-    <w:p>
-      <w:pPr>
-        <w:ind w:left="5760"/>
-      </w:pPr>
-      <w:r>
-        <w:t xml:space="preserve">Выполнил: </w:t>
-      </w:r>
-      <w:r>
-        <w:br/>
-        <w:t>Репин Максим</w:t>
-      </w:r>
-      <w:r>
-        <w:br/>
-        <w:t>ИСТ-19-2б</w:t>
-      </w:r>
-    </w:p>
-    <w:p>
-      <w:pPr>
-        <w:ind w:left="5760"/>
-      </w:pPr>
-      <w:r>
-        <w:t xml:space="preserve">Тема варианта: </w:t>
-      </w:r>
-      <w:r>
-        <w:br/>
-      </w:r>
+        <w:spacing w:after="0" w:line="240" w:lineRule="auto"/>
+        <w:jc w:val="center"/>
+      </w:pPr>
+      <w:bookmarkStart w:id="0" w:name="_Hlk55222425"/>
+      <w:bookmarkEnd w:id="0"/>
+      <w:r>
+        <w:t>Министерство науки и высшего образования Российской Федерации</w:t>
+      </w:r>
+    </w:p>
+    <w:p>
+      <w:pPr>
+        <w:spacing w:after="0" w:line="240" w:lineRule="auto"/>
+        <w:jc w:val="center"/>
+      </w:pPr>
+      <w:r>
+        <w:t>Федеральное государственное бюджетное образовательное учреждение высшего образования «Пермский национальный исследовательский политехнический университет» (ПНИПУ)</w:t>
+      </w:r>
+    </w:p>
+    <w:p>
+      <w:pPr>
+        <w:spacing w:after="0" w:line="240" w:lineRule="auto"/>
+        <w:jc w:val="center"/>
+      </w:pPr>
+    </w:p>
+    <w:p>
+      <w:pPr>
+        <w:spacing w:after="0" w:line="240" w:lineRule="auto"/>
+        <w:jc w:val="center"/>
+      </w:pPr>
+      <w:r>
+        <w:t>Кафедра вычислительной математики и механики</w:t>
+      </w:r>
+    </w:p>
+    <w:p>
+      <w:pPr>
+        <w:spacing w:after="0" w:line="240" w:lineRule="auto"/>
+        <w:jc w:val="center"/>
+      </w:pPr>
+    </w:p>
+    <w:p>
+      <w:pPr>
+        <w:spacing w:after="0" w:line="240" w:lineRule="auto"/>
+        <w:jc w:val="center"/>
+      </w:pPr>
+    </w:p>
+    <w:p>
+      <w:pPr>
+        <w:spacing w:after="0" w:line="240" w:lineRule="auto"/>
+        <w:jc w:val="center"/>
+      </w:pPr>
+    </w:p>
+    <w:p>
+      <w:pPr>
+        <w:spacing w:after="0" w:line="240" w:lineRule="auto"/>
+        <w:rPr>
+          <w:lang w:val="en-US"/>
+        </w:rPr>
+      </w:pPr>
+    </w:p>
+    <w:p>
+      <w:pPr>
+        <w:spacing w:after="0" w:line="240" w:lineRule="auto"/>
+        <w:jc w:val="center"/>
+      </w:pPr>
+    </w:p>
+    <w:p>
+      <w:pPr>
+        <w:spacing w:after="0" w:line="240" w:lineRule="auto"/>
+        <w:jc w:val="center"/>
+      </w:pPr>
+    </w:p>
+    <w:p>
+      <w:pPr>
+        <w:spacing w:after="0" w:line="240" w:lineRule="auto"/>
+        <w:jc w:val="center"/>
+      </w:pPr>
+    </w:p>
+    <w:p>
+      <w:pPr>
+        <w:spacing w:after="0" w:line="240" w:lineRule="auto"/>
+        <w:jc w:val="center"/>
+        <w:rPr>
+          <w:sz w:val="36"/>
+        </w:rPr>
+      </w:pPr>
+    </w:p>
+    <w:p>
+      <w:pPr>
+        <w:spacing w:after="0" w:line="240" w:lineRule="auto"/>
+        <w:jc w:val="center"/>
+        <w:rPr>
+          <w:b/>
+          <w:sz w:val="36"/>
+        </w:rPr>
+      </w:pPr>
+      <w:r>
+        <w:rPr>
+          <w:b/>
+          <w:sz w:val="36"/>
+        </w:rPr>
+        <w:t>Лабораторная работа № 1</w:t>
+      </w:r>
+    </w:p>
+    <w:p>
+      <w:pPr>
+        <w:spacing w:after="0" w:line="240" w:lineRule="auto"/>
+        <w:jc w:val="center"/>
+        <w:rPr>
+          <w:b/>
+          <w:sz w:val="36"/>
+        </w:rPr>
+      </w:pPr>
+      <w:r>
+        <w:rPr>
+          <w:b/>
+          <w:sz w:val="36"/>
+        </w:rPr>
+        <w:t>по дисциплине: «Интеллектуальные ИСИТ»</w:t>
+      </w:r>
+    </w:p>
+    <w:p>
+      <w:pPr>
+        <w:spacing w:after="0" w:line="240" w:lineRule="auto"/>
+        <w:jc w:val="center"/>
+      </w:pPr>
+    </w:p>
+    <w:p>
+      <w:pPr>
+        <w:spacing w:after="0" w:line="240" w:lineRule="auto"/>
+        <w:jc w:val="center"/>
+      </w:pPr>
+    </w:p>
+    <w:p>
+      <w:pPr>
+        <w:spacing w:after="0" w:line="240" w:lineRule="auto"/>
+        <w:rPr>
+          <w:lang w:val="en-US"/>
+        </w:rPr>
+      </w:pPr>
+    </w:p>
+    <w:p>
+      <w:pPr>
+        <w:spacing w:after="0" w:line="240" w:lineRule="auto"/>
+        <w:jc w:val="center"/>
+      </w:pPr>
+    </w:p>
+    <w:p>
+      <w:pPr>
+        <w:spacing w:after="0" w:line="240" w:lineRule="auto"/>
+        <w:jc w:val="center"/>
+      </w:pPr>
+    </w:p>
+    <w:p>
+      <w:pPr>
+        <w:spacing w:after="0" w:line="240" w:lineRule="auto"/>
+        <w:jc w:val="center"/>
+      </w:pPr>
+    </w:p>
+    <w:p>
+      <w:pPr>
+        <w:spacing w:after="0" w:line="240" w:lineRule="auto"/>
+        <w:jc w:val="center"/>
+      </w:pPr>
+    </w:p>
+    <w:p>
+      <w:pPr>
+        <w:spacing w:after="0" w:line="240" w:lineRule="auto"/>
+        <w:ind w:left="5812"/>
+      </w:pPr>
+      <w:r>
+        <w:t>Выполнил</w:t>
+      </w:r>
+    </w:p>
+    <w:p>
+      <w:pPr>
+        <w:spacing w:after="0" w:line="240" w:lineRule="auto"/>
+        <w:ind w:left="5812"/>
+      </w:pPr>
+      <w:r>
+        <w:t>студент</w:t>
+      </w:r>
+      <w:r>
+        <w:t xml:space="preserve"> группы ИСТ-19-</w:t>
+      </w:r>
+      <w:r>
+        <w:t>2</w:t>
+      </w:r>
+      <w:r>
+        <w:t>б</w:t>
+      </w:r>
+    </w:p>
+    <w:p>
+      <w:pPr>
+        <w:spacing w:after="0" w:line="240" w:lineRule="auto"/>
+        <w:ind w:left="5812"/>
+      </w:pPr>
+      <w:proofErr w:type="gramStart"/>
+      <w:r>
+        <w:rPr>
+          <w:lang w:val="en-US"/>
+        </w:rPr>
+        <w:t>Репин М.Е.</w:t>
+      </w:r>
+      <w:proofErr w:type="gramEnd"/>
+      <w:r>
+        <w:rPr>
+          <w:lang w:val="en-US"/>
+        </w:rPr>
+        <w:t xml:space="preserve"> </w:t>
+      </w:r>
+    </w:p>
+    <w:p>
+      <w:pPr>
+        <w:spacing w:after="0" w:line="240" w:lineRule="auto"/>
+        <w:ind w:left="5812"/>
+      </w:pPr>
+    </w:p>
+    <w:p>
+      <w:pPr>
+        <w:spacing w:after="0" w:line="240" w:lineRule="auto"/>
+        <w:ind w:left="5812"/>
+      </w:pPr>
+      <w:r>
+        <w:t>Проверил</w:t>
+      </w:r>
+    </w:p>
+    <w:p>
+      <w:pPr>
+        <w:spacing w:after="0" w:line="240" w:lineRule="auto"/>
+        <w:ind w:left="5812"/>
+      </w:pPr>
+      <w:r>
+        <w:t>ассистент кафедры ВММБ</w:t>
+      </w:r>
+    </w:p>
+    <w:p>
+      <w:pPr>
+        <w:spacing w:after="0" w:line="240" w:lineRule="auto"/>
+        <w:ind w:left="5812"/>
+      </w:pPr>
+      <w:proofErr w:type="spellStart"/>
+      <w:r>
+        <w:t>Нетбай</w:t>
+      </w:r>
+      <w:proofErr w:type="spellEnd"/>
+      <w:r>
+        <w:t xml:space="preserve"> Г.В. </w:t>
+      </w:r>
+    </w:p>
+    <w:p>
+      <w:pPr>
+        <w:spacing w:after="0" w:line="240" w:lineRule="auto"/>
+        <w:jc w:val="center"/>
+      </w:pPr>
+    </w:p>
+    <w:p>
+      <w:pPr>
+        <w:spacing w:after="0" w:line="240" w:lineRule="auto"/>
+        <w:jc w:val="center"/>
+      </w:pPr>
+    </w:p>
+    <w:p>
+      <w:pPr>
+        <w:spacing w:after="0" w:line="240" w:lineRule="auto"/>
+        <w:jc w:val="center"/>
+      </w:pPr>
+    </w:p>
+    <w:p>
+      <w:pPr>
+        <w:spacing w:after="0" w:line="240" w:lineRule="auto"/>
+        <w:jc w:val="center"/>
+      </w:pPr>
+    </w:p>
+    <w:p>
+      <w:pPr>
+        <w:spacing w:after="0" w:line="240" w:lineRule="auto"/>
+        <w:jc w:val="center"/>
+      </w:pPr>
+    </w:p>
+    <w:p>
+      <w:pPr>
+        <w:spacing w:after="0" w:line="240" w:lineRule="auto"/>
+        <w:jc w:val="center"/>
+      </w:pPr>
+    </w:p>
+    <w:p>
+      <w:pPr>
+        <w:spacing w:after="0" w:line="240" w:lineRule="auto"/>
+        <w:jc w:val="center"/>
+      </w:pPr>
+    </w:p>
+    <w:p>
+      <w:pPr>
+        <w:spacing w:after="0" w:line="240" w:lineRule="auto"/>
+        <w:jc w:val="center"/>
+      </w:pPr>
+    </w:p>
+    <w:p>
+      <w:pPr>
+        <w:spacing w:after="0" w:line="240" w:lineRule="auto"/>
+        <w:jc w:val="center"/>
+      </w:pPr>
+      <w:r>
+        <w:t>Пермь, 2022</w:t>
+      </w:r>
+    </w:p>
+    <w:p>
+      <w:pPr>
+        <w:pStyle w:val="Heading1"/>
+      </w:pPr>
+      <w:r>
+        <w:lastRenderedPageBreak/>
+        <w:t>Продукционные системы</w:t>
+      </w:r>
+    </w:p>
+    <w:p>
+      <w:r>
+        <w:t>Продукционная система – система принятия решения, основанная на следовани</w:t>
+      </w:r>
+      <w:r>
+        <w:t>и</w:t>
+      </w:r>
+      <w:r>
+        <w:t xml:space="preserve"> правилам (продукциям). </w:t>
+      </w:r>
+      <w:r>
+        <w:t xml:space="preserve">Система моделирует человеческое мышление. </w:t>
+      </w:r>
+    </w:p>
+    <w:p>
+      <w:r>
+        <w:t>Правила, из которых состоит система, имеют название, условие (левую часть), и действие</w:t>
+      </w:r>
+      <w:r>
+        <w:t>/</w:t>
+      </w:r>
+      <w:r>
+        <w:t xml:space="preserve">следствие (правую часть). </w:t>
+      </w:r>
+    </w:p>
+    <w:p>
+      <w:pPr>
+        <w:pStyle w:val="Heading1"/>
+        <w:rPr>
+          <w:lang w:val="en-US"/>
+        </w:rPr>
+      </w:pPr>
+      <w:r>
+        <w:rPr>
+          <w:lang w:val="en-US"/>
+        </w:rPr>
+        <w:t>CLIPS</w:t>
+      </w:r>
+    </w:p>
+    <w:p>
+      <w:r>
+        <w:rPr>
+          <w:lang w:val="en-US"/>
+        </w:rPr>
+        <w:t>CLIPS</w:t>
+      </w:r>
+      <w:r>
+        <w:t xml:space="preserve"> – </w:t>
+      </w:r>
+      <w:r>
+        <w:t xml:space="preserve">язык программирования, программа, позволяющая вводить правила для принятия решений. Программу с установленными правилами можно запустить для работы с вводом пользователя. Конечным результатом станет вывод, результат, в соответствии с правилами. </w:t>
+      </w:r>
+    </w:p>
+    <w:p>
+      <w:pPr>
+        <w:pStyle w:val="Heading1"/>
+      </w:pPr>
+      <w:r>
+        <w:t>Тема варианта</w:t>
+      </w:r>
+    </w:p>
+    <w:p>
       <w:r>
         <w:t>“</w:t>
       </w:r>
@@ -4162,18 +4491,12 @@
     <w:p>
       <w:pPr>
         <w:pStyle w:val="Subtitle"/>
-        <w:rPr>
-          <w:lang w:val="en-US"/>
-        </w:rPr>
-      </w:pPr>
-      <w:r>
-        <w:rPr>
-          <w:lang w:val="en-US"/>
-        </w:rPr>
+      </w:pPr>
+      <w:proofErr w:type="gramStart"/>
+      <w:r>
         <w:t>(</w:t>
       </w:r>
       <w:proofErr w:type="spellStart"/>
-      <w:proofErr w:type="gramStart"/>
       <w:r>
         <w:rPr>
           <w:lang w:val="en-US"/>
@@ -4181,12 +4504,35 @@
         <w:t>defrule</w:t>
       </w:r>
       <w:proofErr w:type="spellEnd"/>
-      <w:proofErr w:type="gramEnd"/>
-      <w:r>
-        <w:rPr>
-          <w:lang w:val="en-US"/>
-        </w:rPr>
-        <w:t xml:space="preserve"> ask-if-hates-</w:t>
+      <w:r>
+        <w:t xml:space="preserve"> </w:t>
+      </w:r>
+      <w:r>
+        <w:rPr>
+          <w:lang w:val="en-US"/>
+        </w:rPr>
+        <w:t>ask</w:t>
+      </w:r>
+      <w:r>
+        <w:t>-</w:t>
+      </w:r>
+      <w:r>
+        <w:rPr>
+          <w:lang w:val="en-US"/>
+        </w:rPr>
+        <w:t>if</w:t>
+      </w:r>
+      <w:r>
+        <w:t>-</w:t>
+      </w:r>
+      <w:r>
+        <w:rPr>
+          <w:lang w:val="en-US"/>
+        </w:rPr>
+        <w:t>hates</w:t>
+      </w:r>
+      <w:r>
+        <w:t>-</w:t>
       </w:r>
       <w:proofErr w:type="spellStart"/>
       <w:r>
@@ -4197,64 +4543,93 @@
       </w:r>
       <w:proofErr w:type="spellEnd"/>
       <w:r>
-        <w:rPr>
-          <w:lang w:val="en-US"/>
-        </w:rPr>
         <w:t xml:space="preserve"> "</w:t>
       </w:r>
       <w:r>
         <w:t>СПРОСИТЬ</w:t>
       </w:r>
       <w:r>
-        <w:rPr>
-          <w:lang w:val="en-US"/>
-        </w:rPr>
         <w:t xml:space="preserve">, </w:t>
       </w:r>
       <w:r>
         <w:t>ИСПЫТЫВАЕТ</w:t>
       </w:r>
       <w:r>
-        <w:rPr>
-          <w:lang w:val="en-US"/>
-        </w:rPr>
         <w:t xml:space="preserve"> </w:t>
       </w:r>
       <w:r>
         <w:t>ЛИ</w:t>
       </w:r>
       <w:r>
-        <w:rPr>
-          <w:lang w:val="en-US"/>
-        </w:rPr>
         <w:t xml:space="preserve"> </w:t>
       </w:r>
       <w:r>
         <w:t>НЕНАВИСТЬ</w:t>
       </w:r>
       <w:r>
-        <w:rPr>
-          <w:lang w:val="en-US"/>
-        </w:rPr>
         <w:t xml:space="preserve"> </w:t>
       </w:r>
       <w:r>
         <w:t>К</w:t>
       </w:r>
       <w:r>
-        <w:rPr>
-          <w:lang w:val="en-US"/>
-        </w:rPr>
         <w:t xml:space="preserve"> </w:t>
       </w:r>
       <w:r>
         <w:t>РОССИИ</w:t>
       </w:r>
       <w:r>
-        <w:rPr>
-          <w:lang w:val="en-US"/>
-        </w:rPr>
-        <w:t xml:space="preserve"> (HATES-RUSSIA)"</w:t>
+        <w:t xml:space="preserve"> (</w:t>
+      </w:r>
+      <w:r>
+        <w:rPr>
+          <w:lang w:val="en-US"/>
+        </w:rPr>
+        <w:t>HATES</w:t>
+      </w:r>
+      <w:r>
+        <w:t>-</w:t>
+      </w:r>
+      <w:r>
+        <w:rPr>
+          <w:lang w:val="en-US"/>
+        </w:rPr>
+        <w:t>RUSSIA</w:t>
+      </w:r>
+      <w:r>
+        <w:t>)"</w:t>
+      </w:r>
+      <w:proofErr w:type="gramEnd"/>
+    </w:p>
+    <w:p>
+      <w:pPr>
+        <w:pStyle w:val="Subtitle"/>
+        <w:rPr>
+          <w:lang w:val="en-US"/>
+        </w:rPr>
+      </w:pPr>
+      <w:r>
+        <w:t xml:space="preserve">    </w:t>
+      </w:r>
+      <w:r>
+        <w:rPr>
+          <w:lang w:val="en-US"/>
+        </w:rPr>
+        <w:t>(</w:t>
+      </w:r>
+      <w:proofErr w:type="gramStart"/>
+      <w:r>
+        <w:rPr>
+          <w:lang w:val="en-US"/>
+        </w:rPr>
+        <w:t>not</w:t>
+      </w:r>
+      <w:proofErr w:type="gramEnd"/>
+      <w:r>
+        <w:rPr>
+          <w:lang w:val="en-US"/>
+        </w:rPr>
+        <w:t xml:space="preserve"> (solution ?))</w:t>
       </w:r>
     </w:p>
     <w:p>
@@ -4282,6 +4657,242 @@
         <w:rPr>
           <w:lang w:val="en-US"/>
         </w:rPr>
+        <w:t xml:space="preserve"> (hates-</w:t>
+      </w:r>
+      <w:proofErr w:type="spellStart"/>
+      <w:r>
+        <w:rPr>
+          <w:lang w:val="en-US"/>
+        </w:rPr>
+        <w:t>russia</w:t>
+      </w:r>
+      <w:proofErr w:type="spellEnd"/>
+      <w:r>
+        <w:rPr>
+          <w:lang w:val="en-US"/>
+        </w:rPr>
+        <w:t xml:space="preserve"> ?))</w:t>
+      </w:r>
+    </w:p>
+    <w:p>
+      <w:pPr>
+        <w:pStyle w:val="Subtitle"/>
+        <w:rPr>
+          <w:lang w:val="en-US"/>
+        </w:rPr>
+      </w:pPr>
+      <w:r>
+        <w:rPr>
+          <w:lang w:val="en-US"/>
+        </w:rPr>
+        <w:t xml:space="preserve">    =&gt;</w:t>
+      </w:r>
+    </w:p>
+    <w:p>
+      <w:pPr>
+        <w:pStyle w:val="Subtitle"/>
+        <w:rPr>
+          <w:lang w:val="en-US"/>
+        </w:rPr>
+      </w:pPr>
+      <w:r>
+        <w:rPr>
+          <w:lang w:val="en-US"/>
+        </w:rPr>
+        <w:t xml:space="preserve">    (</w:t>
+      </w:r>
+      <w:proofErr w:type="gramStart"/>
+      <w:r>
+        <w:rPr>
+          <w:lang w:val="en-US"/>
+        </w:rPr>
+        <w:t>assert</w:t>
+      </w:r>
+      <w:proofErr w:type="gramEnd"/>
+      <w:r>
+        <w:rPr>
+          <w:lang w:val="en-US"/>
+        </w:rPr>
+        <w:t xml:space="preserve"> (hates-</w:t>
+      </w:r>
+      <w:proofErr w:type="spellStart"/>
+      <w:r>
+        <w:rPr>
+          <w:lang w:val="en-US"/>
+        </w:rPr>
+        <w:t>russia</w:t>
+      </w:r>
+      <w:proofErr w:type="spellEnd"/>
+      <w:r>
+        <w:rPr>
+          <w:lang w:val="en-US"/>
+        </w:rPr>
+        <w:t xml:space="preserve"> (yes-or-no "</w:t>
+      </w:r>
+      <w:r>
+        <w:t>Ты</w:t>
+      </w:r>
+      <w:r>
+        <w:rPr>
+          <w:lang w:val="en-US"/>
+        </w:rPr>
+        <w:t xml:space="preserve"> </w:t>
+      </w:r>
+      <w:r>
+        <w:t>испытываешь</w:t>
+      </w:r>
+      <w:r>
+        <w:rPr>
+          <w:lang w:val="en-US"/>
+        </w:rPr>
+        <w:t xml:space="preserve"> </w:t>
+      </w:r>
+      <w:r>
+        <w:t>ненависть</w:t>
+      </w:r>
+      <w:r>
+        <w:rPr>
+          <w:lang w:val="en-US"/>
+        </w:rPr>
+        <w:t xml:space="preserve"> </w:t>
+      </w:r>
+      <w:r>
+        <w:t>к</w:t>
+      </w:r>
+      <w:r>
+        <w:rPr>
+          <w:lang w:val="en-US"/>
+        </w:rPr>
+        <w:t xml:space="preserve"> </w:t>
+      </w:r>
+      <w:r>
+        <w:t>России</w:t>
+      </w:r>
+      <w:r>
+        <w:rPr>
+          <w:lang w:val="en-US"/>
+        </w:rPr>
+        <w:t>? (yes/no): ")))</w:t>
+      </w:r>
+    </w:p>
+    <w:p>
+      <w:pPr>
+        <w:pStyle w:val="Subtitle"/>
+        <w:rPr>
+          <w:lang w:val="en-US"/>
+        </w:rPr>
+      </w:pPr>
+      <w:r>
+        <w:rPr>
+          <w:lang w:val="en-US"/>
+        </w:rPr>
+        <w:t>)</w:t>
+      </w:r>
+    </w:p>
+    <w:p>
+      <w:pPr>
+        <w:pStyle w:val="Subtitle"/>
+        <w:rPr>
+          <w:lang w:val="en-US"/>
+        </w:rPr>
+      </w:pPr>
+    </w:p>
+    <w:p>
+      <w:pPr>
+        <w:pStyle w:val="Subtitle"/>
+      </w:pPr>
+      <w:r>
+        <w:rPr>
+          <w:lang w:val="en-US"/>
+        </w:rPr>
+        <w:t>(</w:t>
+      </w:r>
+      <w:proofErr w:type="spellStart"/>
+      <w:proofErr w:type="gramStart"/>
+      <w:r>
+        <w:rPr>
+          <w:lang w:val="en-US"/>
+        </w:rPr>
+        <w:t>defrule</w:t>
+      </w:r>
+      <w:proofErr w:type="spellEnd"/>
+      <w:proofErr w:type="gramEnd"/>
+      <w:r>
+        <w:rPr>
+          <w:lang w:val="en-US"/>
+        </w:rPr>
+        <w:t xml:space="preserve"> result-woman-in-the-window "RULE 1. Result</w:t>
+      </w:r>
+      <w:r>
+        <w:t xml:space="preserve"> = </w:t>
+      </w:r>
+      <w:r>
+        <w:t>Эй</w:t>
+      </w:r>
+      <w:r>
+        <w:t xml:space="preserve"> </w:t>
+      </w:r>
+      <w:proofErr w:type="spellStart"/>
+      <w:r>
+        <w:t>Джей</w:t>
+      </w:r>
+      <w:proofErr w:type="spellEnd"/>
+      <w:r>
+        <w:t xml:space="preserve"> </w:t>
+      </w:r>
+      <w:r>
+        <w:t>Финн</w:t>
+      </w:r>
+      <w:r>
+        <w:t xml:space="preserve"> - </w:t>
+      </w:r>
+      <w:r>
+        <w:t>Женщина</w:t>
+      </w:r>
+      <w:r>
+        <w:t xml:space="preserve"> </w:t>
+      </w:r>
+      <w:r>
+        <w:t>в</w:t>
+      </w:r>
+      <w:r>
+        <w:t xml:space="preserve"> </w:t>
+      </w:r>
+      <w:r>
+        <w:t>окне</w:t>
+      </w:r>
+      <w:r>
+        <w:t>"</w:t>
+      </w:r>
+    </w:p>
+    <w:p>
+      <w:pPr>
+        <w:pStyle w:val="Subtitle"/>
+        <w:rPr>
+          <w:lang w:val="en-US"/>
+        </w:rPr>
+      </w:pPr>
+      <w:r>
+        <w:t xml:space="preserve">    </w:t>
+      </w:r>
+      <w:r>
+        <w:rPr>
+          <w:lang w:val="en-US"/>
+        </w:rPr>
+        <w:t>(</w:t>
+      </w:r>
+      <w:proofErr w:type="gramStart"/>
+      <w:r>
+        <w:rPr>
+          <w:lang w:val="en-US"/>
+        </w:rPr>
+        <w:t>not</w:t>
+      </w:r>
+      <w:proofErr w:type="gramEnd"/>
+      <w:r>
+        <w:rPr>
+          <w:lang w:val="en-US"/>
+        </w:rPr>
         <w:t xml:space="preserve"> (solution ?))</w:t>
       </w:r>
     </w:p>
@@ -4303,28 +4914,42 @@
         <w:rPr>
           <w:lang w:val="en-US"/>
         </w:rPr>
-        <w:t>not</w:t>
-      </w:r>
-      <w:proofErr w:type="gramEnd"/>
-      <w:r>
-        <w:rPr>
-          <w:lang w:val="en-US"/>
-        </w:rPr>
-        <w:t xml:space="preserve"> (hates-</w:t>
-      </w:r>
-      <w:proofErr w:type="spellStart"/>
-      <w:r>
-        <w:rPr>
-          <w:lang w:val="en-US"/>
-        </w:rPr>
-        <w:t>russia</w:t>
-      </w:r>
-      <w:proofErr w:type="spellEnd"/>
-      <w:r>
-        <w:rPr>
-          <w:lang w:val="en-US"/>
-        </w:rPr>
-        <w:t xml:space="preserve"> ?))</w:t>
+        <w:t>likes-thrillers</w:t>
+      </w:r>
+      <w:proofErr w:type="gramEnd"/>
+      <w:r>
+        <w:rPr>
+          <w:lang w:val="en-US"/>
+        </w:rPr>
+        <w:t xml:space="preserve"> yes)</w:t>
+      </w:r>
+    </w:p>
+    <w:p>
+      <w:pPr>
+        <w:pStyle w:val="Subtitle"/>
+        <w:rPr>
+          <w:lang w:val="en-US"/>
+        </w:rPr>
+      </w:pPr>
+      <w:r>
+        <w:rPr>
+          <w:lang w:val="en-US"/>
+        </w:rPr>
+        <w:t xml:space="preserve">    (</w:t>
+      </w:r>
+      <w:proofErr w:type="gramStart"/>
+      <w:r>
+        <w:rPr>
+          <w:lang w:val="en-US"/>
+        </w:rPr>
+        <w:t>acceptable-mental-illness</w:t>
+      </w:r>
+      <w:proofErr w:type="gramEnd"/>
+      <w:r>
+        <w:rPr>
+          <w:lang w:val="en-US"/>
+        </w:rPr>
+        <w:t xml:space="preserve"> yes)</w:t>
       </w:r>
     </w:p>
     <w:p>
@@ -4366,24 +4991,44 @@
         <w:rPr>
           <w:lang w:val="en-US"/>
         </w:rPr>
-        <w:t xml:space="preserve"> (hates-</w:t>
-      </w:r>
-      <w:proofErr w:type="spellStart"/>
-      <w:r>
-        <w:rPr>
-          <w:lang w:val="en-US"/>
-        </w:rPr>
-        <w:t>russia</w:t>
-      </w:r>
-      <w:proofErr w:type="spellEnd"/>
-      <w:r>
-        <w:rPr>
-          <w:lang w:val="en-US"/>
-        </w:rPr>
-        <w:t xml:space="preserve"> (yes-or-no "</w:t>
-      </w:r>
-      <w:r>
-        <w:t>Ты</w:t>
+        <w:t xml:space="preserve"> (solution yes))</w:t>
+      </w:r>
+    </w:p>
+    <w:p>
+      <w:pPr>
+        <w:pStyle w:val="Subtitle"/>
+        <w:rPr>
+          <w:lang w:val="en-US"/>
+        </w:rPr>
+      </w:pPr>
+      <w:r>
+        <w:rPr>
+          <w:lang w:val="en-US"/>
+        </w:rPr>
+        <w:t xml:space="preserve">    </w:t>
+      </w:r>
+      <w:r>
+        <w:rPr>
+          <w:lang w:val="en-US"/>
+        </w:rPr>
+        <w:t>(</w:t>
+      </w:r>
+      <w:proofErr w:type="gramStart"/>
+      <w:r>
+        <w:rPr>
+          <w:lang w:val="en-US"/>
+        </w:rPr>
+        <w:t>print</w:t>
+      </w:r>
+      <w:proofErr w:type="gramEnd"/>
+      <w:r>
+        <w:rPr>
+          <w:lang w:val="en-US"/>
+        </w:rPr>
+        <w:t xml:space="preserve"> "</w:t>
+      </w:r>
+      <w:r>
+        <w:t>Рекомендую</w:t>
       </w:r>
       <w:r>
         <w:rPr>
@@ -4392,7 +5037,16 @@
         <w:t xml:space="preserve"> </w:t>
       </w:r>
       <w:r>
-        <w:t>испытываешь</w:t>
+        <w:t>книгу</w:t>
+      </w:r>
+      <w:r>
+        <w:rPr>
+          <w:lang w:val="en-US"/>
+        </w:rPr>
+        <w:t xml:space="preserve">: </w:t>
+      </w:r>
+      <w:r>
+        <w:t>Эй</w:t>
       </w:r>
       <w:r>
         <w:rPr>
@@ -4400,9 +5054,11 @@
         </w:rPr>
         <w:t xml:space="preserve"> </w:t>
       </w:r>
-      <w:r>
-        <w:t>ненависть</w:t>
-      </w:r>
+      <w:proofErr w:type="spellStart"/>
+      <w:r>
+        <w:t>Джей</w:t>
+      </w:r>
+      <w:proofErr w:type="spellEnd"/>
       <w:r>
         <w:rPr>
           <w:lang w:val="en-US"/>
@@ -4410,7 +5066,16 @@
         <w:t xml:space="preserve"> </w:t>
       </w:r>
       <w:r>
-        <w:t>к</w:t>
+        <w:t>Финн</w:t>
+      </w:r>
+      <w:r>
+        <w:rPr>
+          <w:lang w:val="en-US"/>
+        </w:rPr>
+        <w:t xml:space="preserve"> - </w:t>
+      </w:r>
+      <w:r>
+        <w:t>Женщина</w:t>
       </w:r>
       <w:r>
         <w:rPr>
@@ -4419,68 +5084,7 @@
         <w:t xml:space="preserve"> </w:t>
       </w:r>
       <w:r>
-        <w:t>России</w:t>
-      </w:r>
-      <w:r>
-        <w:rPr>
-          <w:lang w:val="en-US"/>
-        </w:rPr>
-        <w:t>? (yes/no): ")))</w:t>
-      </w:r>
-    </w:p>
-    <w:p>
-      <w:pPr>
-        <w:pStyle w:val="Subtitle"/>
-        <w:rPr>
-          <w:lang w:val="en-US"/>
-        </w:rPr>
-      </w:pPr>
-      <w:r>
-        <w:rPr>
-          <w:lang w:val="en-US"/>
-        </w:rPr>
-        <w:t>)</w:t>
-      </w:r>
-    </w:p>
-    <w:p>
-      <w:pPr>
-        <w:pStyle w:val="Subtitle"/>
-        <w:rPr>
-          <w:lang w:val="en-US"/>
-        </w:rPr>
-      </w:pPr>
-    </w:p>
-    <w:p>
-      <w:pPr>
-        <w:pStyle w:val="Subtitle"/>
-        <w:rPr>
-          <w:lang w:val="en-US"/>
-        </w:rPr>
-      </w:pPr>
-      <w:r>
-        <w:rPr>
-          <w:lang w:val="en-US"/>
-        </w:rPr>
-        <w:t>(</w:t>
-      </w:r>
-      <w:proofErr w:type="spellStart"/>
-      <w:proofErr w:type="gramStart"/>
-      <w:r>
-        <w:rPr>
-          <w:lang w:val="en-US"/>
-        </w:rPr>
-        <w:t>defrule</w:t>
-      </w:r>
-      <w:proofErr w:type="spellEnd"/>
-      <w:proofErr w:type="gramEnd"/>
-      <w:r>
-        <w:rPr>
-          <w:lang w:val="en-US"/>
-        </w:rPr>
-        <w:t xml:space="preserve"> result-woman-in-the-window "RULE 1. Result = </w:t>
-      </w:r>
-      <w:r>
-        <w:t>Эй</w:t>
+        <w:t>В</w:t>
       </w:r>
       <w:r>
         <w:rPr>
@@ -4488,228 +5092,27 @@
         </w:rPr>
         <w:t xml:space="preserve"> </w:t>
       </w:r>
-      <w:proofErr w:type="spellStart"/>
-      <w:r>
-        <w:t>Джей</w:t>
-      </w:r>
-      <w:proofErr w:type="spellEnd"/>
-      <w:r>
-        <w:rPr>
-          <w:lang w:val="en-US"/>
-        </w:rPr>
-        <w:t xml:space="preserve"> </w:t>
-      </w:r>
-      <w:r>
-        <w:t>Финн</w:t>
-      </w:r>
-      <w:r>
-        <w:rPr>
-          <w:lang w:val="en-US"/>
-        </w:rPr>
-        <w:t xml:space="preserve"> - </w:t>
-      </w:r>
-      <w:r>
-        <w:t>Женщина</w:t>
-      </w:r>
-      <w:r>
-        <w:rPr>
-          <w:lang w:val="en-US"/>
-        </w:rPr>
-        <w:t xml:space="preserve"> </w:t>
-      </w:r>
-      <w:r>
-        <w:t>в</w:t>
-      </w:r>
-      <w:r>
-        <w:rPr>
-          <w:lang w:val="en-US"/>
-        </w:rPr>
-        <w:t xml:space="preserve"> </w:t>
-      </w:r>
-      <w:r>
-        <w:t>окне</w:t>
-      </w:r>
-      <w:r>
-        <w:rPr>
-          <w:lang w:val="en-US"/>
-        </w:rPr>
-        <w:t>"</w:t>
-      </w:r>
-    </w:p>
-    <w:p>
-      <w:pPr>
-        <w:pStyle w:val="Subtitle"/>
-        <w:rPr>
-          <w:lang w:val="en-US"/>
-        </w:rPr>
-      </w:pPr>
-      <w:r>
-        <w:rPr>
-          <w:lang w:val="en-US"/>
-        </w:rPr>
-        <w:t xml:space="preserve">    (</w:t>
-      </w:r>
-      <w:proofErr w:type="gramStart"/>
-      <w:r>
-        <w:rPr>
-          <w:lang w:val="en-US"/>
-        </w:rPr>
-        <w:t>not</w:t>
-      </w:r>
-      <w:proofErr w:type="gramEnd"/>
-      <w:r>
-        <w:rPr>
-          <w:lang w:val="en-US"/>
-        </w:rPr>
-        <w:t xml:space="preserve"> (solution ?))</w:t>
-      </w:r>
-    </w:p>
-    <w:p>
-      <w:pPr>
-        <w:pStyle w:val="Subtitle"/>
-        <w:rPr>
-          <w:lang w:val="en-US"/>
-        </w:rPr>
-      </w:pPr>
-      <w:r>
-        <w:rPr>
-          <w:lang w:val="en-US"/>
-        </w:rPr>
-        <w:t xml:space="preserve">    (</w:t>
-      </w:r>
-      <w:proofErr w:type="gramStart"/>
-      <w:r>
-        <w:rPr>
-          <w:lang w:val="en-US"/>
-        </w:rPr>
-        <w:t>likes-thrillers</w:t>
-      </w:r>
-      <w:proofErr w:type="gramEnd"/>
-      <w:r>
-        <w:rPr>
-          <w:lang w:val="en-US"/>
-        </w:rPr>
-        <w:t xml:space="preserve"> yes)</w:t>
-      </w:r>
-    </w:p>
-    <w:p>
-      <w:pPr>
-        <w:pStyle w:val="Subtitle"/>
-        <w:rPr>
-          <w:lang w:val="en-US"/>
-        </w:rPr>
-      </w:pPr>
-      <w:r>
-        <w:rPr>
-          <w:lang w:val="en-US"/>
-        </w:rPr>
-        <w:t xml:space="preserve">    (</w:t>
-      </w:r>
-      <w:proofErr w:type="gramStart"/>
-      <w:r>
-        <w:rPr>
-          <w:lang w:val="en-US"/>
-        </w:rPr>
-        <w:t>acceptable-mental-illness</w:t>
-      </w:r>
-      <w:proofErr w:type="gramEnd"/>
-      <w:r>
-        <w:rPr>
-          <w:lang w:val="en-US"/>
-        </w:rPr>
-        <w:t xml:space="preserve"> yes)</w:t>
-      </w:r>
-    </w:p>
-    <w:p>
-      <w:pPr>
-        <w:pStyle w:val="Subtitle"/>
-        <w:rPr>
-          <w:lang w:val="en-US"/>
-        </w:rPr>
-      </w:pPr>
-      <w:r>
-        <w:rPr>
-          <w:lang w:val="en-US"/>
-        </w:rPr>
-        <w:t xml:space="preserve">    =&gt;</w:t>
-      </w:r>
-    </w:p>
-    <w:p>
-      <w:pPr>
-        <w:pStyle w:val="Subtitle"/>
-        <w:rPr>
-          <w:lang w:val="en-US"/>
-        </w:rPr>
-      </w:pPr>
-      <w:r>
-        <w:rPr>
-          <w:lang w:val="en-US"/>
-        </w:rPr>
-        <w:t xml:space="preserve">    (</w:t>
-      </w:r>
-      <w:proofErr w:type="gramStart"/>
-      <w:r>
-        <w:rPr>
-          <w:lang w:val="en-US"/>
-        </w:rPr>
-        <w:t>assert</w:t>
-      </w:r>
-      <w:proofErr w:type="gramEnd"/>
-      <w:r>
-        <w:rPr>
-          <w:lang w:val="en-US"/>
-        </w:rPr>
-        <w:t xml:space="preserve"> (solution yes))</w:t>
-      </w:r>
-    </w:p>
-    <w:p>
-      <w:pPr>
-        <w:pStyle w:val="Subtitle"/>
-      </w:pPr>
-      <w:r>
-        <w:rPr>
-          <w:lang w:val="en-US"/>
-        </w:rPr>
-        <w:t xml:space="preserve">    </w:t>
-      </w:r>
-      <w:proofErr w:type="gramStart"/>
-      <w:r>
-        <w:t>(</w:t>
-      </w:r>
-      <w:proofErr w:type="spellStart"/>
-      <w:r>
-        <w:t>print</w:t>
-      </w:r>
-      <w:proofErr w:type="spellEnd"/>
-      <w:r>
-        <w:t xml:space="preserve"> "Рекомендую книгу:</w:t>
-      </w:r>
-      <w:proofErr w:type="gramEnd"/>
-      <w:r>
-        <w:t xml:space="preserve"> Эй </w:t>
-      </w:r>
-      <w:proofErr w:type="spellStart"/>
-      <w:r>
-        <w:t>Джей</w:t>
-      </w:r>
-      <w:proofErr w:type="spellEnd"/>
-      <w:r>
-        <w:t xml:space="preserve"> Финн - Женщина</w:t>
-      </w:r>
-      <w:proofErr w:type="gramStart"/>
-      <w:r>
-        <w:t xml:space="preserve"> В</w:t>
-      </w:r>
-      <w:proofErr w:type="gramEnd"/>
-      <w:r>
-        <w:t xml:space="preserve"> Окне" </w:t>
-      </w:r>
-      <w:proofErr w:type="spellStart"/>
-      <w:r>
+      <w:r>
+        <w:t>Окне</w:t>
+      </w:r>
+      <w:r>
+        <w:rPr>
+          <w:lang w:val="en-US"/>
+        </w:rPr>
+        <w:t xml:space="preserve">" </w:t>
+      </w:r>
+      <w:proofErr w:type="spellStart"/>
+      <w:r>
+        <w:rPr>
+          <w:lang w:val="en-US"/>
+        </w:rPr>
         <w:t>crlf</w:t>
       </w:r>
       <w:proofErr w:type="spellEnd"/>
       <w:r>
+        <w:rPr>
+          <w:lang w:val="en-US"/>
+        </w:rPr>
         <w:t>)</w:t>
       </w:r>
     </w:p>
@@ -5257,615 +5660,695 @@
     <w:p>
       <w:pPr>
         <w:pStyle w:val="Subtitle"/>
-      </w:pPr>
-      <w:r>
+        <w:rPr>
+          <w:lang w:val="en-US"/>
+        </w:rPr>
+      </w:pPr>
+      <w:r>
+        <w:t xml:space="preserve">    </w:t>
+      </w:r>
+      <w:r>
+        <w:rPr>
+          <w:lang w:val="en-US"/>
+        </w:rPr>
+        <w:t>(watched-</w:t>
+      </w:r>
+      <w:proofErr w:type="spellStart"/>
+      <w:r>
+        <w:rPr>
+          <w:lang w:val="en-US"/>
+        </w:rPr>
+        <w:t>mulholland</w:t>
+      </w:r>
+      <w:proofErr w:type="spellEnd"/>
+      <w:r>
+        <w:rPr>
+          <w:lang w:val="en-US"/>
+        </w:rPr>
+        <w:t>-</w:t>
+      </w:r>
+      <w:proofErr w:type="gramStart"/>
+      <w:r>
+        <w:rPr>
+          <w:lang w:val="en-US"/>
+        </w:rPr>
+        <w:t>drive ?</w:t>
+      </w:r>
+      <w:proofErr w:type="spellStart"/>
+      <w:proofErr w:type="gramEnd"/>
+      <w:r>
+        <w:rPr>
+          <w:lang w:val="en-US"/>
+        </w:rPr>
+        <w:t>m_drive</w:t>
+      </w:r>
+      <w:proofErr w:type="spellEnd"/>
+      <w:r>
+        <w:rPr>
+          <w:lang w:val="en-US"/>
+        </w:rPr>
+        <w:t>)</w:t>
+      </w:r>
+    </w:p>
+    <w:p>
+      <w:pPr>
+        <w:pStyle w:val="Subtitle"/>
+        <w:rPr>
+          <w:lang w:val="en-US"/>
+        </w:rPr>
+      </w:pPr>
+      <w:r>
+        <w:rPr>
+          <w:lang w:val="en-US"/>
+        </w:rPr>
+        <w:t xml:space="preserve">    </w:t>
+      </w:r>
+      <w:r>
+        <w:rPr>
+          <w:lang w:val="en-US"/>
+        </w:rPr>
+        <w:t>(</w:t>
+      </w:r>
+      <w:proofErr w:type="gramStart"/>
+      <w:r>
+        <w:rPr>
+          <w:lang w:val="en-US"/>
+        </w:rPr>
+        <w:t>age ?</w:t>
+      </w:r>
+      <w:proofErr w:type="gramEnd"/>
+      <w:r>
+        <w:rPr>
+          <w:lang w:val="en-US"/>
+        </w:rPr>
+        <w:t>value)</w:t>
+      </w:r>
+    </w:p>
+    <w:p>
+      <w:pPr>
+        <w:pStyle w:val="Subtitle"/>
+        <w:rPr>
+          <w:lang w:val="en-US"/>
+        </w:rPr>
+      </w:pPr>
+      <w:r>
+        <w:rPr>
+          <w:lang w:val="en-US"/>
+        </w:rPr>
+        <w:t xml:space="preserve">    =&gt;</w:t>
+      </w:r>
+    </w:p>
+    <w:p>
+      <w:pPr>
+        <w:pStyle w:val="Subtitle"/>
+        <w:rPr>
+          <w:lang w:val="en-US"/>
+        </w:rPr>
+      </w:pPr>
+      <w:r>
+        <w:rPr>
+          <w:lang w:val="en-US"/>
+        </w:rPr>
+        <w:t xml:space="preserve">    </w:t>
+      </w:r>
+      <w:proofErr w:type="gramStart"/>
+      <w:r>
+        <w:rPr>
+          <w:lang w:val="en-US"/>
+        </w:rPr>
+        <w:t>if</w:t>
+      </w:r>
+      <w:proofErr w:type="gramEnd"/>
+      <w:r>
+        <w:rPr>
+          <w:lang w:val="en-US"/>
+        </w:rPr>
+        <w:t xml:space="preserve"> (and (</w:t>
+      </w:r>
+      <w:proofErr w:type="spellStart"/>
+      <w:r>
+        <w:rPr>
+          <w:lang w:val="en-US"/>
+        </w:rPr>
+        <w:t>eq</w:t>
+      </w:r>
+      <w:proofErr w:type="spellEnd"/>
+      <w:r>
+        <w:rPr>
+          <w:lang w:val="en-US"/>
+        </w:rPr>
+        <w:t xml:space="preserve"> </w:t>
+      </w:r>
+      <w:proofErr w:type="spellStart"/>
+      <w:r>
+        <w:rPr>
+          <w:lang w:val="en-US"/>
+        </w:rPr>
+        <w:t>m_drive</w:t>
+      </w:r>
+      <w:proofErr w:type="spellEnd"/>
+      <w:r>
+        <w:rPr>
+          <w:lang w:val="en-US"/>
+        </w:rPr>
+        <w:t xml:space="preserve"> yes) (&gt; ?value 16))</w:t>
+      </w:r>
+    </w:p>
+    <w:p>
+      <w:pPr>
+        <w:pStyle w:val="Subtitle"/>
+        <w:rPr>
+          <w:lang w:val="en-US"/>
+        </w:rPr>
+      </w:pPr>
+      <w:r>
+        <w:rPr>
+          <w:lang w:val="en-US"/>
+        </w:rPr>
+        <w:t xml:space="preserve">    </w:t>
+      </w:r>
+      <w:proofErr w:type="gramStart"/>
+      <w:r>
+        <w:rPr>
+          <w:lang w:val="en-US"/>
+        </w:rPr>
+        <w:t>then</w:t>
+      </w:r>
+      <w:proofErr w:type="gramEnd"/>
+      <w:r>
+        <w:rPr>
+          <w:lang w:val="en-US"/>
+        </w:rPr>
+        <w:t xml:space="preserve"> (and</w:t>
+      </w:r>
+    </w:p>
+    <w:p>
+      <w:pPr>
+        <w:pStyle w:val="Subtitle"/>
+        <w:rPr>
+          <w:lang w:val="en-US"/>
+        </w:rPr>
+      </w:pPr>
+      <w:r>
+        <w:rPr>
+          <w:lang w:val="en-US"/>
+        </w:rPr>
+        <w:t xml:space="preserve">        (</w:t>
+      </w:r>
+      <w:proofErr w:type="gramStart"/>
+      <w:r>
+        <w:rPr>
+          <w:lang w:val="en-US"/>
+        </w:rPr>
+        <w:t>assert</w:t>
+      </w:r>
+      <w:proofErr w:type="gramEnd"/>
+      <w:r>
+        <w:rPr>
+          <w:lang w:val="en-US"/>
+        </w:rPr>
+        <w:t xml:space="preserve"> (acceptable-mental-illness yes))</w:t>
+      </w:r>
+    </w:p>
+    <w:p>
+      <w:pPr>
+        <w:pStyle w:val="Subtitle"/>
+      </w:pPr>
+      <w:r>
+        <w:rPr>
+          <w:lang w:val="en-US"/>
+        </w:rPr>
+        <w:t xml:space="preserve">        </w:t>
+      </w:r>
+      <w:r>
+        <w:t>(</w:t>
+      </w:r>
+      <w:proofErr w:type="spellStart"/>
+      <w:r>
+        <w:t>print</w:t>
+      </w:r>
+      <w:proofErr w:type="spellEnd"/>
+      <w:r>
+        <w:t xml:space="preserve"> "Думаю, тема психических отклонений приемлема" </w:t>
+      </w:r>
+      <w:proofErr w:type="spellStart"/>
+      <w:r>
+        <w:t>crlf</w:t>
+      </w:r>
+      <w:proofErr w:type="spellEnd"/>
+      <w:r>
+        <w:t>)</w:t>
+      </w:r>
+      <w:proofErr w:type="gramStart"/>
+      <w:r>
+        <w:t xml:space="preserve"> )</w:t>
+      </w:r>
+      <w:proofErr w:type="gramEnd"/>
+      <w:r>
+        <w:t xml:space="preserve"> )</w:t>
+      </w:r>
+    </w:p>
+    <w:p>
+      <w:pPr>
+        <w:pStyle w:val="Subtitle"/>
+      </w:pPr>
+    </w:p>
+    <w:p>
+      <w:pPr>
+        <w:pStyle w:val="Subtitle"/>
+      </w:pPr>
+      <w:r>
+        <w:rPr>
+          <w:lang w:val="en-US"/>
+        </w:rPr>
+        <w:t>(</w:t>
+      </w:r>
+      <w:proofErr w:type="spellStart"/>
+      <w:proofErr w:type="gramStart"/>
+      <w:r>
+        <w:rPr>
+          <w:lang w:val="en-US"/>
+        </w:rPr>
+        <w:t>defrule</w:t>
+      </w:r>
+      <w:proofErr w:type="spellEnd"/>
+      <w:proofErr w:type="gramEnd"/>
+      <w:r>
+        <w:rPr>
+          <w:lang w:val="en-US"/>
+        </w:rPr>
+        <w:t xml:space="preserve"> result-secret-island "RULE 5. </w:t>
+      </w:r>
+      <w:r>
+        <w:t xml:space="preserve">RESULT = </w:t>
+      </w:r>
+      <w:proofErr w:type="gramStart"/>
+      <w:r>
+        <w:t>ЖУЛЬ</w:t>
+      </w:r>
+      <w:proofErr w:type="gramEnd"/>
+      <w:r>
+        <w:t xml:space="preserve"> ВЕРН - ТАИНСТВЕННЫЙ ОСТРОВ"</w:t>
+      </w:r>
+    </w:p>
+    <w:p>
+      <w:pPr>
+        <w:pStyle w:val="Subtitle"/>
+        <w:rPr>
+          <w:lang w:val="en-US"/>
+        </w:rPr>
+      </w:pPr>
+      <w:r>
+        <w:t xml:space="preserve">    </w:t>
+      </w:r>
+      <w:r>
+        <w:rPr>
+          <w:lang w:val="en-US"/>
+        </w:rPr>
+        <w:t>(</w:t>
+      </w:r>
+      <w:proofErr w:type="gramStart"/>
+      <w:r>
+        <w:rPr>
+          <w:lang w:val="en-US"/>
+        </w:rPr>
+        <w:t>not</w:t>
+      </w:r>
+      <w:proofErr w:type="gramEnd"/>
+      <w:r>
+        <w:rPr>
+          <w:lang w:val="en-US"/>
+        </w:rPr>
+        <w:t xml:space="preserve"> (solution ?))</w:t>
+      </w:r>
+    </w:p>
+    <w:p>
+      <w:pPr>
+        <w:pStyle w:val="Subtitle"/>
+        <w:rPr>
+          <w:lang w:val="en-US"/>
+        </w:rPr>
+      </w:pPr>
+      <w:r>
+        <w:rPr>
+          <w:lang w:val="en-US"/>
+        </w:rPr>
         <w:t xml:space="preserve">    (</w:t>
       </w:r>
-      <w:proofErr w:type="spellStart"/>
-      <w:r>
-        <w:t>watched-mulholland-drive</w:t>
-      </w:r>
-      <w:proofErr w:type="spellEnd"/>
-      <w:proofErr w:type="gramStart"/>
-      <w:r>
-        <w:t xml:space="preserve"> ?</w:t>
-      </w:r>
-      <w:proofErr w:type="spellStart"/>
-      <w:proofErr w:type="gramEnd"/>
-      <w:r>
-        <w:t>m_drive</w:t>
+      <w:proofErr w:type="gramStart"/>
+      <w:r>
+        <w:rPr>
+          <w:lang w:val="en-US"/>
+        </w:rPr>
+        <w:t>likes-</w:t>
+      </w:r>
+      <w:proofErr w:type="spellStart"/>
+      <w:r>
+        <w:rPr>
+          <w:lang w:val="en-US"/>
+        </w:rPr>
+        <w:t>robinzonada</w:t>
+      </w:r>
+      <w:proofErr w:type="spellEnd"/>
+      <w:proofErr w:type="gramEnd"/>
+      <w:r>
+        <w:rPr>
+          <w:lang w:val="en-US"/>
+        </w:rPr>
+        <w:t xml:space="preserve"> yes)</w:t>
+      </w:r>
+    </w:p>
+    <w:p>
+      <w:pPr>
+        <w:pStyle w:val="Subtitle"/>
+        <w:rPr>
+          <w:lang w:val="en-US"/>
+        </w:rPr>
+      </w:pPr>
+      <w:r>
+        <w:rPr>
+          <w:lang w:val="en-US"/>
+        </w:rPr>
+        <w:t xml:space="preserve">    (</w:t>
+      </w:r>
+      <w:proofErr w:type="gramStart"/>
+      <w:r>
+        <w:rPr>
+          <w:lang w:val="en-US"/>
+        </w:rPr>
+        <w:t>likes-pirates</w:t>
+      </w:r>
+      <w:proofErr w:type="gramEnd"/>
+      <w:r>
+        <w:rPr>
+          <w:lang w:val="en-US"/>
+        </w:rPr>
+        <w:t xml:space="preserve"> yes)</w:t>
+      </w:r>
+    </w:p>
+    <w:p>
+      <w:pPr>
+        <w:pStyle w:val="Subtitle"/>
+        <w:rPr>
+          <w:lang w:val="en-US"/>
+        </w:rPr>
+      </w:pPr>
+      <w:r>
+        <w:rPr>
+          <w:lang w:val="en-US"/>
+        </w:rPr>
+        <w:t xml:space="preserve">    =&gt;</w:t>
+      </w:r>
+    </w:p>
+    <w:p>
+      <w:pPr>
+        <w:pStyle w:val="Subtitle"/>
+      </w:pPr>
+      <w:r>
+        <w:rPr>
+          <w:lang w:val="en-US"/>
+        </w:rPr>
+        <w:t xml:space="preserve">    </w:t>
+      </w:r>
+      <w:r>
+        <w:t>(</w:t>
+      </w:r>
+      <w:r>
+        <w:rPr>
+          <w:lang w:val="en-US"/>
+        </w:rPr>
+        <w:t>assert</w:t>
+      </w:r>
+      <w:r>
+        <w:t xml:space="preserve"> (</w:t>
+      </w:r>
+      <w:r>
+        <w:rPr>
+          <w:lang w:val="en-US"/>
+        </w:rPr>
+        <w:t>solution</w:t>
+      </w:r>
+      <w:r>
+        <w:t xml:space="preserve"> </w:t>
+      </w:r>
+      <w:r>
+        <w:rPr>
+          <w:lang w:val="en-US"/>
+        </w:rPr>
+        <w:t>yes</w:t>
+      </w:r>
+      <w:r>
+        <w:t>))</w:t>
+      </w:r>
+    </w:p>
+    <w:p>
+      <w:pPr>
+        <w:pStyle w:val="Subtitle"/>
+      </w:pPr>
+      <w:r>
+        <w:t xml:space="preserve">    </w:t>
+      </w:r>
+      <w:proofErr w:type="gramStart"/>
+      <w:r>
+        <w:t>(</w:t>
+      </w:r>
+      <w:proofErr w:type="spellStart"/>
+      <w:r>
+        <w:t>print</w:t>
+      </w:r>
+      <w:proofErr w:type="spellEnd"/>
+      <w:r>
+        <w:t xml:space="preserve"> "Рекомендую книгу:</w:t>
+      </w:r>
+      <w:proofErr w:type="gramEnd"/>
+      <w:r>
+        <w:t xml:space="preserve"> Жуль Верн - Таинственный Остров" </w:t>
+      </w:r>
+      <w:proofErr w:type="spellStart"/>
+      <w:r>
+        <w:t>crlf</w:t>
       </w:r>
       <w:proofErr w:type="spellEnd"/>
       <w:r>
         <w:t>)</w:t>
       </w:r>
-    </w:p>
-    <w:p>
-      <w:pPr>
-        <w:pStyle w:val="Subtitle"/>
-        <w:rPr>
-          <w:lang w:val="en-US"/>
-        </w:rPr>
-      </w:pPr>
-      <w:r>
+      <w:proofErr w:type="gramStart"/>
+      <w:r>
+        <w:t xml:space="preserve"> )</w:t>
+      </w:r>
+      <w:proofErr w:type="gramEnd"/>
+    </w:p>
+    <w:p>
+      <w:pPr>
+        <w:pStyle w:val="Subtitle"/>
+      </w:pPr>
+    </w:p>
+    <w:p>
+      <w:pPr>
+        <w:pStyle w:val="Subtitle"/>
+        <w:rPr>
+          <w:lang w:val="en-US"/>
+        </w:rPr>
+      </w:pPr>
+      <w:r>
+        <w:rPr>
+          <w:lang w:val="en-US"/>
+        </w:rPr>
+        <w:t>(</w:t>
+      </w:r>
+      <w:proofErr w:type="spellStart"/>
+      <w:proofErr w:type="gramStart"/>
+      <w:r>
+        <w:rPr>
+          <w:lang w:val="en-US"/>
+        </w:rPr>
+        <w:t>defrule</w:t>
+      </w:r>
+      <w:proofErr w:type="spellEnd"/>
+      <w:proofErr w:type="gramEnd"/>
+      <w:r>
+        <w:rPr>
+          <w:lang w:val="en-US"/>
+        </w:rPr>
+        <w:t xml:space="preserve"> rule-likes-pirates "RULE 6. LIKES-PIRATES"</w:t>
+      </w:r>
+    </w:p>
+    <w:p>
+      <w:pPr>
+        <w:pStyle w:val="Subtitle"/>
+        <w:rPr>
+          <w:lang w:val="en-US"/>
+        </w:rPr>
+      </w:pPr>
+      <w:r>
+        <w:rPr>
+          <w:lang w:val="en-US"/>
+        </w:rPr>
+        <w:t xml:space="preserve">    (</w:t>
+      </w:r>
+      <w:proofErr w:type="gramStart"/>
+      <w:r>
+        <w:rPr>
+          <w:lang w:val="en-US"/>
+        </w:rPr>
+        <w:t>or</w:t>
+      </w:r>
+      <w:proofErr w:type="gramEnd"/>
+      <w:r>
+        <w:rPr>
+          <w:lang w:val="en-US"/>
+        </w:rPr>
+        <w:t xml:space="preserve"> (likes-fantasy yes)</w:t>
+      </w:r>
+    </w:p>
+    <w:p>
+      <w:pPr>
+        <w:pStyle w:val="Subtitle"/>
+        <w:rPr>
+          <w:lang w:val="en-US"/>
+        </w:rPr>
+      </w:pPr>
+      <w:r>
+        <w:rPr>
+          <w:lang w:val="en-US"/>
+        </w:rPr>
+        <w:t xml:space="preserve">        (</w:t>
+      </w:r>
+      <w:proofErr w:type="gramStart"/>
+      <w:r>
+        <w:rPr>
+          <w:lang w:val="en-US"/>
+        </w:rPr>
+        <w:t>likes-sea-adventure</w:t>
+      </w:r>
+      <w:proofErr w:type="gramEnd"/>
+      <w:r>
+        <w:rPr>
+          <w:lang w:val="en-US"/>
+        </w:rPr>
+        <w:t>))</w:t>
+      </w:r>
+    </w:p>
+    <w:p>
+      <w:pPr>
+        <w:pStyle w:val="Subtitle"/>
+        <w:rPr>
+          <w:lang w:val="en-US"/>
+        </w:rPr>
+      </w:pPr>
+      <w:r>
+        <w:rPr>
+          <w:lang w:val="en-US"/>
+        </w:rPr>
+        <w:t xml:space="preserve">    =&gt;</w:t>
+      </w:r>
+    </w:p>
+    <w:p>
+      <w:pPr>
+        <w:pStyle w:val="Subtitle"/>
+        <w:rPr>
+          <w:lang w:val="en-US"/>
+        </w:rPr>
+      </w:pPr>
+      <w:r>
+        <w:rPr>
+          <w:lang w:val="en-US"/>
+        </w:rPr>
+        <w:t xml:space="preserve">    (</w:t>
+      </w:r>
+      <w:proofErr w:type="gramStart"/>
+      <w:r>
+        <w:rPr>
+          <w:lang w:val="en-US"/>
+        </w:rPr>
+        <w:t>assert</w:t>
+      </w:r>
+      <w:proofErr w:type="gramEnd"/>
+      <w:r>
+        <w:rPr>
+          <w:lang w:val="en-US"/>
+        </w:rPr>
+        <w:t xml:space="preserve"> (likes-pirates yes))</w:t>
+      </w:r>
+    </w:p>
+    <w:p>
+      <w:pPr>
+        <w:pStyle w:val="Subtitle"/>
+        <w:rPr>
+          <w:lang w:val="en-US"/>
+        </w:rPr>
+      </w:pPr>
+      <w:r>
+        <w:rPr>
+          <w:lang w:val="en-US"/>
+        </w:rPr>
         <w:t xml:space="preserve">    </w:t>
       </w:r>
       <w:r>
         <w:rPr>
           <w:lang w:val="en-US"/>
         </w:rPr>
-        <w:t>(</w:t>
-      </w:r>
-      <w:proofErr w:type="gramStart"/>
-      <w:r>
-        <w:rPr>
-          <w:lang w:val="en-US"/>
-        </w:rPr>
-        <w:t>age ?</w:t>
-      </w:r>
-      <w:proofErr w:type="gramEnd"/>
-      <w:r>
-        <w:rPr>
-          <w:lang w:val="en-US"/>
-        </w:rPr>
-        <w:t>value)</w:t>
-      </w:r>
-    </w:p>
-    <w:p>
-      <w:pPr>
-        <w:pStyle w:val="Subtitle"/>
-        <w:rPr>
-          <w:lang w:val="en-US"/>
-        </w:rPr>
-      </w:pPr>
-      <w:r>
-        <w:rPr>
-          <w:lang w:val="en-US"/>
-        </w:rPr>
-        <w:t xml:space="preserve">    =&gt;</w:t>
-      </w:r>
-    </w:p>
-    <w:p>
-      <w:pPr>
-        <w:pStyle w:val="Subtitle"/>
-        <w:rPr>
-          <w:lang w:val="en-US"/>
-        </w:rPr>
-      </w:pPr>
-      <w:r>
-        <w:rPr>
-          <w:lang w:val="en-US"/>
-        </w:rPr>
-        <w:t xml:space="preserve">    </w:t>
-      </w:r>
-      <w:proofErr w:type="gramStart"/>
-      <w:r>
-        <w:rPr>
-          <w:lang w:val="en-US"/>
-        </w:rPr>
-        <w:t>if</w:t>
-      </w:r>
-      <w:proofErr w:type="gramEnd"/>
-      <w:r>
-        <w:rPr>
-          <w:lang w:val="en-US"/>
-        </w:rPr>
-        <w:t xml:space="preserve"> (and (</w:t>
-      </w:r>
-      <w:proofErr w:type="spellStart"/>
-      <w:r>
-        <w:rPr>
-          <w:lang w:val="en-US"/>
-        </w:rPr>
-        <w:t>eq</w:t>
-      </w:r>
-      <w:proofErr w:type="spellEnd"/>
+        <w:t>(print "</w:t>
+      </w:r>
+      <w:r>
+        <w:t>Думаю</w:t>
+      </w:r>
+      <w:r>
+        <w:rPr>
+          <w:lang w:val="en-US"/>
+        </w:rPr>
+        <w:t xml:space="preserve">, </w:t>
+      </w:r>
+      <w:r>
+        <w:t>тебе</w:t>
+      </w:r>
       <w:r>
         <w:rPr>
           <w:lang w:val="en-US"/>
         </w:rPr>
         <w:t xml:space="preserve"> </w:t>
       </w:r>
-      <w:proofErr w:type="spellStart"/>
-      <w:r>
-        <w:rPr>
-          <w:lang w:val="en-US"/>
-        </w:rPr>
-        <w:t>m_drive</w:t>
-      </w:r>
-      <w:proofErr w:type="spellEnd"/>
-      <w:r>
-        <w:rPr>
-          <w:lang w:val="en-US"/>
-        </w:rPr>
-        <w:t xml:space="preserve"> yes) (&gt; ?value 16))</w:t>
-      </w:r>
-    </w:p>
-    <w:p>
-      <w:pPr>
-        <w:pStyle w:val="Subtitle"/>
-        <w:rPr>
-          <w:lang w:val="en-US"/>
-        </w:rPr>
-      </w:pPr>
-      <w:r>
-        <w:rPr>
-          <w:lang w:val="en-US"/>
-        </w:rPr>
-        <w:t xml:space="preserve">    </w:t>
-      </w:r>
-      <w:proofErr w:type="gramStart"/>
-      <w:r>
-        <w:rPr>
-          <w:lang w:val="en-US"/>
-        </w:rPr>
-        <w:t>then</w:t>
-      </w:r>
-      <w:proofErr w:type="gramEnd"/>
-      <w:r>
-        <w:rPr>
-          <w:lang w:val="en-US"/>
-        </w:rPr>
-        <w:t xml:space="preserve"> (and</w:t>
-      </w:r>
-    </w:p>
-    <w:p>
-      <w:pPr>
-        <w:pStyle w:val="Subtitle"/>
-        <w:rPr>
-          <w:lang w:val="en-US"/>
-        </w:rPr>
-      </w:pPr>
-      <w:r>
-        <w:rPr>
-          <w:lang w:val="en-US"/>
-        </w:rPr>
-        <w:t xml:space="preserve">        (</w:t>
-      </w:r>
-      <w:proofErr w:type="gramStart"/>
-      <w:r>
-        <w:rPr>
-          <w:lang w:val="en-US"/>
-        </w:rPr>
-        <w:t>assert</w:t>
-      </w:r>
-      <w:proofErr w:type="gramEnd"/>
-      <w:r>
-        <w:rPr>
-          <w:lang w:val="en-US"/>
-        </w:rPr>
-        <w:t xml:space="preserve"> (acceptable-mental-illness yes))</w:t>
-      </w:r>
-    </w:p>
-    <w:p>
-      <w:pPr>
-        <w:pStyle w:val="Subtitle"/>
-      </w:pPr>
-      <w:r>
-        <w:rPr>
-          <w:lang w:val="en-US"/>
-        </w:rPr>
-        <w:t xml:space="preserve">        </w:t>
-      </w:r>
-      <w:r>
-        <w:t>(</w:t>
-      </w:r>
-      <w:proofErr w:type="spellStart"/>
-      <w:r>
-        <w:t>print</w:t>
-      </w:r>
-      <w:proofErr w:type="spellEnd"/>
-      <w:r>
-        <w:t xml:space="preserve"> "Думаю, тема психических отклонений приемлема" </w:t>
-      </w:r>
-      <w:proofErr w:type="spellStart"/>
-      <w:r>
+      <w:r>
+        <w:t>понравятся</w:t>
+      </w:r>
+      <w:r>
+        <w:rPr>
+          <w:lang w:val="en-US"/>
+        </w:rPr>
+        <w:t xml:space="preserve"> </w:t>
+      </w:r>
+      <w:r>
+        <w:t>пираты</w:t>
+      </w:r>
+      <w:r>
+        <w:rPr>
+          <w:lang w:val="en-US"/>
+        </w:rPr>
+        <w:t xml:space="preserve">" </w:t>
+      </w:r>
+      <w:proofErr w:type="spellStart"/>
+      <w:r>
+        <w:rPr>
+          <w:lang w:val="en-US"/>
+        </w:rPr>
         <w:t>crlf</w:t>
       </w:r>
       <w:proofErr w:type="spellEnd"/>
-      <w:r>
-        <w:t>)</w:t>
-      </w:r>
-      <w:proofErr w:type="gramStart"/>
-      <w:r>
-        <w:t xml:space="preserve"> )</w:t>
-      </w:r>
-      <w:proofErr w:type="gramEnd"/>
-      <w:r>
-        <w:t xml:space="preserve"> )</w:t>
-      </w:r>
-    </w:p>
-    <w:p>
-      <w:pPr>
-        <w:pStyle w:val="Subtitle"/>
-      </w:pPr>
-    </w:p>
-    <w:p>
-      <w:pPr>
-        <w:pStyle w:val="Subtitle"/>
-      </w:pPr>
-      <w:r>
-        <w:rPr>
-          <w:lang w:val="en-US"/>
-        </w:rPr>
-        <w:t>(</w:t>
-      </w:r>
-      <w:proofErr w:type="spellStart"/>
-      <w:proofErr w:type="gramStart"/>
-      <w:r>
-        <w:rPr>
-          <w:lang w:val="en-US"/>
-        </w:rPr>
-        <w:t>defrule</w:t>
-      </w:r>
-      <w:proofErr w:type="spellEnd"/>
-      <w:proofErr w:type="gramEnd"/>
-      <w:r>
-        <w:rPr>
-          <w:lang w:val="en-US"/>
-        </w:rPr>
-        <w:t xml:space="preserve"> result-secret-island "RULE 5. </w:t>
-      </w:r>
-      <w:r>
-        <w:t xml:space="preserve">RESULT = </w:t>
-      </w:r>
-      <w:proofErr w:type="gramStart"/>
-      <w:r>
-        <w:t>ЖУЛЬ</w:t>
-      </w:r>
-      <w:proofErr w:type="gramEnd"/>
-      <w:r>
-        <w:t xml:space="preserve"> ВЕРН - ТАИНСТВЕННЫЙ ОСТРОВ"</w:t>
-      </w:r>
-    </w:p>
-    <w:p>
-      <w:pPr>
-        <w:pStyle w:val="Subtitle"/>
-        <w:rPr>
-          <w:lang w:val="en-US"/>
-        </w:rPr>
-      </w:pPr>
-      <w:r>
-        <w:t xml:space="preserve">    </w:t>
-      </w:r>
-      <w:r>
-        <w:rPr>
-          <w:lang w:val="en-US"/>
-        </w:rPr>
-        <w:t>(</w:t>
-      </w:r>
-      <w:proofErr w:type="gramStart"/>
-      <w:r>
-        <w:rPr>
-          <w:lang w:val="en-US"/>
-        </w:rPr>
-        <w:t>not</w:t>
-      </w:r>
-      <w:proofErr w:type="gramEnd"/>
-      <w:r>
-        <w:rPr>
-          <w:lang w:val="en-US"/>
-        </w:rPr>
-        <w:t xml:space="preserve"> (solution ?))</w:t>
-      </w:r>
-    </w:p>
-    <w:p>
-      <w:pPr>
-        <w:pStyle w:val="Subtitle"/>
-        <w:rPr>
-          <w:lang w:val="en-US"/>
-        </w:rPr>
-      </w:pPr>
-      <w:r>
-        <w:rPr>
-          <w:lang w:val="en-US"/>
-        </w:rPr>
-        <w:t xml:space="preserve">    (</w:t>
-      </w:r>
-      <w:proofErr w:type="gramStart"/>
-      <w:r>
-        <w:rPr>
-          <w:lang w:val="en-US"/>
-        </w:rPr>
-        <w:t>likes-</w:t>
-      </w:r>
-      <w:proofErr w:type="spellStart"/>
-      <w:r>
-        <w:rPr>
-          <w:lang w:val="en-US"/>
-        </w:rPr>
-        <w:t>robinzonada</w:t>
-      </w:r>
-      <w:proofErr w:type="spellEnd"/>
-      <w:proofErr w:type="gramEnd"/>
-      <w:r>
-        <w:rPr>
-          <w:lang w:val="en-US"/>
-        </w:rPr>
-        <w:t xml:space="preserve"> yes)</w:t>
-      </w:r>
-    </w:p>
-    <w:p>
-      <w:pPr>
-        <w:pStyle w:val="Subtitle"/>
-        <w:rPr>
-          <w:lang w:val="en-US"/>
-        </w:rPr>
-      </w:pPr>
-      <w:r>
-        <w:rPr>
-          <w:lang w:val="en-US"/>
-        </w:rPr>
-        <w:t xml:space="preserve">    (</w:t>
-      </w:r>
-      <w:proofErr w:type="gramStart"/>
-      <w:r>
-        <w:rPr>
-          <w:lang w:val="en-US"/>
-        </w:rPr>
-        <w:t>likes-pirates</w:t>
-      </w:r>
-      <w:proofErr w:type="gramEnd"/>
-      <w:r>
-        <w:rPr>
-          <w:lang w:val="en-US"/>
-        </w:rPr>
-        <w:t xml:space="preserve"> yes)</w:t>
-      </w:r>
-    </w:p>
-    <w:p>
-      <w:pPr>
-        <w:pStyle w:val="Subtitle"/>
-        <w:rPr>
-          <w:lang w:val="en-US"/>
-        </w:rPr>
-      </w:pPr>
-      <w:r>
-        <w:rPr>
-          <w:lang w:val="en-US"/>
-        </w:rPr>
-        <w:t xml:space="preserve">    =&gt;</w:t>
-      </w:r>
-    </w:p>
-    <w:p>
-      <w:pPr>
-        <w:pStyle w:val="Subtitle"/>
-        <w:rPr>
-          <w:lang w:val="en-US"/>
-        </w:rPr>
-      </w:pPr>
-      <w:r>
-        <w:rPr>
-          <w:lang w:val="en-US"/>
-        </w:rPr>
-        <w:t xml:space="preserve">    (</w:t>
-      </w:r>
-      <w:proofErr w:type="gramStart"/>
-      <w:r>
-        <w:rPr>
-          <w:lang w:val="en-US"/>
-        </w:rPr>
-        <w:t>assert</w:t>
-      </w:r>
-      <w:proofErr w:type="gramEnd"/>
-      <w:r>
-        <w:rPr>
-          <w:lang w:val="en-US"/>
-        </w:rPr>
-        <w:t xml:space="preserve"> (solution yes))</w:t>
-      </w:r>
-    </w:p>
-    <w:p>
-      <w:pPr>
-        <w:pStyle w:val="Subtitle"/>
-      </w:pPr>
-      <w:r>
-        <w:rPr>
-          <w:lang w:val="en-US"/>
-        </w:rPr>
-        <w:t xml:space="preserve">    </w:t>
-      </w:r>
-      <w:proofErr w:type="gramStart"/>
-      <w:r>
-        <w:t>(</w:t>
-      </w:r>
-      <w:proofErr w:type="spellStart"/>
-      <w:r>
-        <w:t>print</w:t>
-      </w:r>
-      <w:proofErr w:type="spellEnd"/>
-      <w:r>
-        <w:t xml:space="preserve"> "Рекомендую книгу:</w:t>
-      </w:r>
-      <w:proofErr w:type="gramEnd"/>
-      <w:r>
-        <w:t xml:space="preserve"> Жуль Верн - Таинственный Остров" </w:t>
-      </w:r>
-      <w:proofErr w:type="spellStart"/>
-      <w:r>
-        <w:t>crlf</w:t>
-      </w:r>
-      <w:proofErr w:type="spellEnd"/>
-      <w:r>
-        <w:t>)</w:t>
-      </w:r>
-      <w:proofErr w:type="gramStart"/>
-      <w:r>
-        <w:t xml:space="preserve"> )</w:t>
-      </w:r>
-      <w:proofErr w:type="gramEnd"/>
-    </w:p>
-    <w:p>
-      <w:pPr>
-        <w:pStyle w:val="Subtitle"/>
-      </w:pPr>
-    </w:p>
-    <w:p>
-      <w:pPr>
-        <w:pStyle w:val="Subtitle"/>
-        <w:rPr>
-          <w:lang w:val="en-US"/>
-        </w:rPr>
-      </w:pPr>
-      <w:r>
-        <w:rPr>
-          <w:lang w:val="en-US"/>
-        </w:rPr>
-        <w:t>(</w:t>
-      </w:r>
-      <w:proofErr w:type="spellStart"/>
-      <w:proofErr w:type="gramStart"/>
-      <w:r>
-        <w:rPr>
-          <w:lang w:val="en-US"/>
-        </w:rPr>
-        <w:t>defrule</w:t>
-      </w:r>
-      <w:proofErr w:type="spellEnd"/>
-      <w:proofErr w:type="gramEnd"/>
-      <w:r>
-        <w:rPr>
-          <w:lang w:val="en-US"/>
-        </w:rPr>
-        <w:t xml:space="preserve"> rule-likes-pirates "RULE 6. LIKES-PIRATES"</w:t>
-      </w:r>
-    </w:p>
-    <w:p>
-      <w:pPr>
-        <w:pStyle w:val="Subtitle"/>
-        <w:rPr>
-          <w:lang w:val="en-US"/>
-        </w:rPr>
-      </w:pPr>
-      <w:r>
-        <w:rPr>
-          <w:lang w:val="en-US"/>
-        </w:rPr>
-        <w:t xml:space="preserve">    (</w:t>
-      </w:r>
-      <w:proofErr w:type="gramStart"/>
-      <w:r>
-        <w:rPr>
-          <w:lang w:val="en-US"/>
-        </w:rPr>
-        <w:t>or</w:t>
-      </w:r>
-      <w:proofErr w:type="gramEnd"/>
-      <w:r>
-        <w:rPr>
-          <w:lang w:val="en-US"/>
-        </w:rPr>
-        <w:t xml:space="preserve"> (likes-fantasy yes)</w:t>
-      </w:r>
-    </w:p>
-    <w:p>
-      <w:pPr>
-        <w:pStyle w:val="Subtitle"/>
-        <w:rPr>
-          <w:lang w:val="en-US"/>
-        </w:rPr>
-      </w:pPr>
-      <w:r>
-        <w:rPr>
-          <w:lang w:val="en-US"/>
-        </w:rPr>
-        <w:t xml:space="preserve">        (</w:t>
-      </w:r>
-      <w:proofErr w:type="gramStart"/>
-      <w:r>
-        <w:rPr>
-          <w:lang w:val="en-US"/>
-        </w:rPr>
-        <w:t>likes-sea-adventure</w:t>
-      </w:r>
-      <w:proofErr w:type="gramEnd"/>
-      <w:r>
-        <w:rPr>
-          <w:lang w:val="en-US"/>
-        </w:rPr>
-        <w:t>))</w:t>
-      </w:r>
-    </w:p>
-    <w:p>
-      <w:pPr>
-        <w:pStyle w:val="Subtitle"/>
-        <w:rPr>
-          <w:lang w:val="en-US"/>
-        </w:rPr>
-      </w:pPr>
-      <w:r>
-        <w:rPr>
-          <w:lang w:val="en-US"/>
-        </w:rPr>
-        <w:t xml:space="preserve">    =&gt;</w:t>
-      </w:r>
-    </w:p>
-    <w:p>
-      <w:pPr>
-        <w:pStyle w:val="Subtitle"/>
-        <w:rPr>
-          <w:lang w:val="en-US"/>
-        </w:rPr>
-      </w:pPr>
-      <w:r>
-        <w:rPr>
-          <w:lang w:val="en-US"/>
-        </w:rPr>
-        <w:t xml:space="preserve">    (</w:t>
-      </w:r>
-      <w:proofErr w:type="gramStart"/>
-      <w:r>
-        <w:rPr>
-          <w:lang w:val="en-US"/>
-        </w:rPr>
-        <w:t>assert</w:t>
-      </w:r>
-      <w:proofErr w:type="gramEnd"/>
-      <w:r>
-        <w:rPr>
-          <w:lang w:val="en-US"/>
-        </w:rPr>
-        <w:t xml:space="preserve"> (likes-pirates yes))</w:t>
-      </w:r>
-    </w:p>
-    <w:p>
-      <w:pPr>
-        <w:pStyle w:val="Subtitle"/>
-      </w:pPr>
-      <w:r>
-        <w:rPr>
-          <w:lang w:val="en-US"/>
-        </w:rPr>
-        <w:t xml:space="preserve">    </w:t>
-      </w:r>
-      <w:r>
-        <w:t>(</w:t>
-      </w:r>
-      <w:proofErr w:type="spellStart"/>
-      <w:r>
-        <w:t>print</w:t>
-      </w:r>
-      <w:proofErr w:type="spellEnd"/>
-      <w:r>
-        <w:t xml:space="preserve"> "Думаю, тебе понравятся пираты" </w:t>
-      </w:r>
-      <w:proofErr w:type="spellStart"/>
-      <w:r>
-        <w:t>crlf</w:t>
-      </w:r>
-      <w:proofErr w:type="spellEnd"/>
-      <w:r>
-        <w:t>)</w:t>
-      </w:r>
-      <w:proofErr w:type="gramStart"/>
-      <w:r>
-        <w:t xml:space="preserve"> )</w:t>
-      </w:r>
-      <w:proofErr w:type="gramEnd"/>
-    </w:p>
-    <w:p>
-      <w:pPr>
-        <w:pStyle w:val="Subtitle"/>
+      <w:proofErr w:type="gramStart"/>
+      <w:r>
+        <w:rPr>
+          <w:lang w:val="en-US"/>
+        </w:rPr>
+        <w:t>) )</w:t>
+      </w:r>
+      <w:proofErr w:type="gramEnd"/>
+    </w:p>
+    <w:p>
+      <w:pPr>
+        <w:pStyle w:val="Subtitle"/>
+        <w:rPr>
+          <w:lang w:val="en-US"/>
+        </w:rPr>
       </w:pPr>
     </w:p>
     <w:p>
@@ -6455,6 +6938,9 @@
     <w:p>
       <w:pPr>
         <w:pStyle w:val="Subtitle"/>
+        <w:rPr>
+          <w:lang w:val="en-US"/>
+        </w:rPr>
       </w:pPr>
       <w:r>
         <w:rPr>
@@ -6462,52 +6948,364 @@
         </w:rPr>
         <w:t xml:space="preserve">    </w:t>
       </w:r>
-      <w:proofErr w:type="gramStart"/>
-      <w:r>
+      <w:r>
+        <w:rPr>
+          <w:lang w:val="en-US"/>
+        </w:rPr>
+        <w:t>(print "</w:t>
+      </w:r>
+      <w:r>
+        <w:t>Рекомендую</w:t>
+      </w:r>
+      <w:r>
+        <w:rPr>
+          <w:lang w:val="en-US"/>
+        </w:rPr>
+        <w:t xml:space="preserve"> </w:t>
+      </w:r>
+      <w:r>
+        <w:t>книгу</w:t>
+      </w:r>
+      <w:r>
+        <w:rPr>
+          <w:lang w:val="en-US"/>
+        </w:rPr>
+        <w:t xml:space="preserve">: </w:t>
+      </w:r>
+      <w:r>
+        <w:t>Ольга</w:t>
+      </w:r>
+      <w:r>
+        <w:rPr>
+          <w:lang w:val="en-US"/>
+        </w:rPr>
+        <w:t xml:space="preserve"> </w:t>
+      </w:r>
+      <w:proofErr w:type="spellStart"/>
+      <w:r>
+        <w:t>Голотвина</w:t>
+      </w:r>
+      <w:proofErr w:type="spellEnd"/>
+      <w:r>
+        <w:rPr>
+          <w:lang w:val="en-US"/>
+        </w:rPr>
+        <w:t xml:space="preserve"> - </w:t>
+      </w:r>
+      <w:r>
+        <w:t>Крылья</w:t>
+      </w:r>
+      <w:r>
+        <w:rPr>
+          <w:lang w:val="en-US"/>
+        </w:rPr>
+        <w:t xml:space="preserve"> </w:t>
+      </w:r>
+      <w:r>
+        <w:t>распахнуть</w:t>
+      </w:r>
+      <w:r>
+        <w:rPr>
+          <w:lang w:val="en-US"/>
+        </w:rPr>
+        <w:t xml:space="preserve">" </w:t>
+      </w:r>
+      <w:proofErr w:type="spellStart"/>
+      <w:r>
+        <w:rPr>
+          <w:lang w:val="en-US"/>
+        </w:rPr>
+        <w:t>crlf</w:t>
+      </w:r>
+      <w:proofErr w:type="spellEnd"/>
+      <w:proofErr w:type="gramStart"/>
+      <w:r>
+        <w:rPr>
+          <w:lang w:val="en-US"/>
+        </w:rPr>
+        <w:t>) )</w:t>
+      </w:r>
+      <w:proofErr w:type="gramEnd"/>
+    </w:p>
+    <w:p>
+      <w:pPr>
+        <w:pStyle w:val="Subtitle"/>
+        <w:rPr>
+          <w:lang w:val="en-US"/>
+        </w:rPr>
+      </w:pPr>
+    </w:p>
+    <w:p>
+      <w:pPr>
+        <w:pStyle w:val="Subtitle"/>
+      </w:pPr>
+      <w:r>
+        <w:rPr>
+          <w:lang w:val="en-US"/>
+        </w:rPr>
         <w:t>(</w:t>
       </w:r>
       <w:proofErr w:type="spellStart"/>
-      <w:r>
-        <w:t>print</w:t>
-      </w:r>
-      <w:proofErr w:type="spellEnd"/>
-      <w:r>
-        <w:t xml:space="preserve"> "Рекомендую книгу:</w:t>
-      </w:r>
-      <w:proofErr w:type="gramEnd"/>
-      <w:r>
-        <w:t xml:space="preserve"> Ольга </w:t>
-      </w:r>
-      <w:proofErr w:type="spellStart"/>
-      <w:r>
-        <w:t>Голотвина</w:t>
-      </w:r>
-      <w:proofErr w:type="spellEnd"/>
-      <w:r>
-        <w:t xml:space="preserve"> - Крылья распахнуть" </w:t>
-      </w:r>
-      <w:proofErr w:type="spellStart"/>
-      <w:r>
+      <w:proofErr w:type="gramStart"/>
+      <w:r>
+        <w:rPr>
+          <w:lang w:val="en-US"/>
+        </w:rPr>
+        <w:t>defrule</w:t>
+      </w:r>
+      <w:proofErr w:type="spellEnd"/>
+      <w:proofErr w:type="gramEnd"/>
+      <w:r>
+        <w:rPr>
+          <w:lang w:val="en-US"/>
+        </w:rPr>
+        <w:t xml:space="preserve"> result-time-machine "RULE 10. </w:t>
+      </w:r>
+      <w:r>
+        <w:t>РЕЗУЛЬТАТ = ГЕРБЕРГ УЭЛЛС - МАШИНА ВРЕМЕНИ"</w:t>
+      </w:r>
+    </w:p>
+    <w:p>
+      <w:pPr>
+        <w:pStyle w:val="Subtitle"/>
+        <w:rPr>
+          <w:lang w:val="en-US"/>
+        </w:rPr>
+      </w:pPr>
+      <w:r>
+        <w:t xml:space="preserve">    </w:t>
+      </w:r>
+      <w:r>
+        <w:rPr>
+          <w:lang w:val="en-US"/>
+        </w:rPr>
+        <w:t>(</w:t>
+      </w:r>
+      <w:proofErr w:type="gramStart"/>
+      <w:r>
+        <w:rPr>
+          <w:lang w:val="en-US"/>
+        </w:rPr>
+        <w:t>not</w:t>
+      </w:r>
+      <w:proofErr w:type="gramEnd"/>
+      <w:r>
+        <w:rPr>
+          <w:lang w:val="en-US"/>
+        </w:rPr>
+        <w:t xml:space="preserve"> (solution ?))</w:t>
+      </w:r>
+    </w:p>
+    <w:p>
+      <w:pPr>
+        <w:pStyle w:val="Subtitle"/>
+        <w:rPr>
+          <w:lang w:val="en-US"/>
+        </w:rPr>
+      </w:pPr>
+      <w:r>
+        <w:rPr>
+          <w:lang w:val="en-US"/>
+        </w:rPr>
+        <w:t xml:space="preserve">    (</w:t>
+      </w:r>
+      <w:proofErr w:type="gramStart"/>
+      <w:r>
+        <w:rPr>
+          <w:lang w:val="en-US"/>
+        </w:rPr>
+        <w:t>likes-time-machine</w:t>
+      </w:r>
+      <w:proofErr w:type="gramEnd"/>
+      <w:r>
+        <w:rPr>
+          <w:lang w:val="en-US"/>
+        </w:rPr>
+        <w:t xml:space="preserve"> yes)</w:t>
+      </w:r>
+    </w:p>
+    <w:p>
+      <w:pPr>
+        <w:pStyle w:val="Subtitle"/>
+        <w:rPr>
+          <w:lang w:val="en-US"/>
+        </w:rPr>
+      </w:pPr>
+      <w:r>
+        <w:rPr>
+          <w:lang w:val="en-US"/>
+        </w:rPr>
+        <w:t xml:space="preserve">    (</w:t>
+      </w:r>
+      <w:proofErr w:type="gramStart"/>
+      <w:r>
+        <w:rPr>
+          <w:lang w:val="en-US"/>
+        </w:rPr>
+        <w:t>likes-</w:t>
+      </w:r>
+      <w:proofErr w:type="spellStart"/>
+      <w:r>
+        <w:rPr>
+          <w:lang w:val="en-US"/>
+        </w:rPr>
+        <w:t>chronofantasy</w:t>
+      </w:r>
+      <w:proofErr w:type="spellEnd"/>
+      <w:proofErr w:type="gramEnd"/>
+      <w:r>
+        <w:rPr>
+          <w:lang w:val="en-US"/>
+        </w:rPr>
+        <w:t xml:space="preserve"> yes)</w:t>
+      </w:r>
+    </w:p>
+    <w:p>
+      <w:pPr>
+        <w:pStyle w:val="Subtitle"/>
+        <w:rPr>
+          <w:lang w:val="en-US"/>
+        </w:rPr>
+      </w:pPr>
+      <w:r>
+        <w:rPr>
+          <w:lang w:val="en-US"/>
+        </w:rPr>
+        <w:t xml:space="preserve">    =&gt;</w:t>
+      </w:r>
+    </w:p>
+    <w:p>
+      <w:pPr>
+        <w:pStyle w:val="Subtitle"/>
+        <w:rPr>
+          <w:lang w:val="en-US"/>
+        </w:rPr>
+      </w:pPr>
+      <w:r>
+        <w:rPr>
+          <w:lang w:val="en-US"/>
+        </w:rPr>
+        <w:t xml:space="preserve">    (</w:t>
+      </w:r>
+      <w:proofErr w:type="gramStart"/>
+      <w:r>
+        <w:rPr>
+          <w:lang w:val="en-US"/>
+        </w:rPr>
+        <w:t>assert</w:t>
+      </w:r>
+      <w:proofErr w:type="gramEnd"/>
+      <w:r>
+        <w:rPr>
+          <w:lang w:val="en-US"/>
+        </w:rPr>
+        <w:t xml:space="preserve"> (solution yes))</w:t>
+      </w:r>
+    </w:p>
+    <w:p>
+      <w:pPr>
+        <w:pStyle w:val="Subtitle"/>
+        <w:rPr>
+          <w:lang w:val="en-US"/>
+        </w:rPr>
+      </w:pPr>
+      <w:r>
+        <w:rPr>
+          <w:lang w:val="en-US"/>
+        </w:rPr>
+        <w:t xml:space="preserve">    </w:t>
+      </w:r>
+      <w:r>
+        <w:rPr>
+          <w:lang w:val="en-US"/>
+        </w:rPr>
+        <w:t>(print "</w:t>
+      </w:r>
+      <w:r>
+        <w:t>Рекомендую</w:t>
+      </w:r>
+      <w:r>
+        <w:rPr>
+          <w:lang w:val="en-US"/>
+        </w:rPr>
+        <w:t xml:space="preserve"> </w:t>
+      </w:r>
+      <w:r>
+        <w:t>книгу</w:t>
+      </w:r>
+      <w:r>
+        <w:rPr>
+          <w:lang w:val="en-US"/>
+        </w:rPr>
+        <w:t xml:space="preserve">: </w:t>
+      </w:r>
+      <w:r>
+        <w:t>Герберт</w:t>
+      </w:r>
+      <w:r>
+        <w:rPr>
+          <w:lang w:val="en-US"/>
+        </w:rPr>
+        <w:t xml:space="preserve"> </w:t>
+      </w:r>
+      <w:r>
+        <w:t>Уэллс</w:t>
+      </w:r>
+      <w:r>
+        <w:rPr>
+          <w:lang w:val="en-US"/>
+        </w:rPr>
+        <w:t xml:space="preserve"> - </w:t>
+      </w:r>
+      <w:r>
+        <w:t>Машина</w:t>
+      </w:r>
+      <w:r>
+        <w:rPr>
+          <w:lang w:val="en-US"/>
+        </w:rPr>
+        <w:t xml:space="preserve"> </w:t>
+      </w:r>
+      <w:r>
+        <w:t>Времени</w:t>
+      </w:r>
+      <w:r>
+        <w:rPr>
+          <w:lang w:val="en-US"/>
+        </w:rPr>
+        <w:t xml:space="preserve">" </w:t>
+      </w:r>
+      <w:proofErr w:type="spellStart"/>
+      <w:r>
+        <w:rPr>
+          <w:lang w:val="en-US"/>
+        </w:rPr>
         <w:t>crlf</w:t>
       </w:r>
       <w:proofErr w:type="spellEnd"/>
-      <w:r>
-        <w:t>)</w:t>
-      </w:r>
-      <w:proofErr w:type="gramStart"/>
-      <w:r>
-        <w:t xml:space="preserve"> )</w:t>
-      </w:r>
-      <w:proofErr w:type="gramEnd"/>
-    </w:p>
-    <w:p>
-      <w:pPr>
-        <w:pStyle w:val="Subtitle"/>
-      </w:pPr>
-    </w:p>
-    <w:p>
-      <w:pPr>
-        <w:pStyle w:val="Subtitle"/>
+      <w:proofErr w:type="gramStart"/>
+      <w:r>
+        <w:rPr>
+          <w:lang w:val="en-US"/>
+        </w:rPr>
+        <w:t>) )</w:t>
+      </w:r>
+      <w:proofErr w:type="gramEnd"/>
+    </w:p>
+    <w:p>
+      <w:pPr>
+        <w:pStyle w:val="Subtitle"/>
+        <w:rPr>
+          <w:lang w:val="en-US"/>
+        </w:rPr>
+      </w:pPr>
+    </w:p>
+    <w:p>
+      <w:pPr>
+        <w:pStyle w:val="Subtitle"/>
+        <w:rPr>
+          <w:lang w:val="en-US"/>
+        </w:rPr>
       </w:pPr>
       <w:r>
         <w:rPr>
@@ -6529,41 +7327,245 @@
         <w:rPr>
           <w:lang w:val="en-US"/>
         </w:rPr>
-        <w:t xml:space="preserve"> result-time-machine "RULE 10. </w:t>
-      </w:r>
-      <w:r>
-        <w:t>РЕЗУЛЬТАТ = ГЕРБЕРГ УЭЛЛС - МАШИНА ВРЕМЕНИ"</w:t>
-      </w:r>
-    </w:p>
-    <w:p>
-      <w:pPr>
-        <w:pStyle w:val="Subtitle"/>
-        <w:rPr>
-          <w:lang w:val="en-US"/>
-        </w:rPr>
-      </w:pPr>
-      <w:r>
+        <w:t xml:space="preserve"> rule-likes-</w:t>
+      </w:r>
+      <w:proofErr w:type="spellStart"/>
+      <w:r>
+        <w:rPr>
+          <w:lang w:val="en-US"/>
+        </w:rPr>
+        <w:t>chronofantasy</w:t>
+      </w:r>
+      <w:proofErr w:type="spellEnd"/>
+      <w:r>
+        <w:rPr>
+          <w:lang w:val="en-US"/>
+        </w:rPr>
+        <w:t xml:space="preserve"> "RULE 11. LIKES CHRONOFANTASY"</w:t>
+      </w:r>
+    </w:p>
+    <w:p>
+      <w:pPr>
+        <w:pStyle w:val="Subtitle"/>
+        <w:rPr>
+          <w:lang w:val="en-US"/>
+        </w:rPr>
+      </w:pPr>
+      <w:r>
+        <w:rPr>
+          <w:lang w:val="en-US"/>
+        </w:rPr>
+        <w:t xml:space="preserve">    (</w:t>
+      </w:r>
+      <w:proofErr w:type="gramStart"/>
+      <w:r>
+        <w:rPr>
+          <w:lang w:val="en-US"/>
+        </w:rPr>
+        <w:t>likes-travel</w:t>
+      </w:r>
+      <w:proofErr w:type="gramEnd"/>
+      <w:r>
+        <w:rPr>
+          <w:lang w:val="en-US"/>
+        </w:rPr>
+        <w:t xml:space="preserve"> yes)</w:t>
+      </w:r>
+    </w:p>
+    <w:p>
+      <w:pPr>
+        <w:pStyle w:val="Subtitle"/>
+        <w:rPr>
+          <w:lang w:val="en-US"/>
+        </w:rPr>
+      </w:pPr>
+      <w:r>
+        <w:rPr>
+          <w:lang w:val="en-US"/>
+        </w:rPr>
+        <w:t xml:space="preserve">    (</w:t>
+      </w:r>
+      <w:proofErr w:type="gramStart"/>
+      <w:r>
+        <w:rPr>
+          <w:lang w:val="en-US"/>
+        </w:rPr>
+        <w:t>likes-time-travel</w:t>
+      </w:r>
+      <w:proofErr w:type="gramEnd"/>
+      <w:r>
+        <w:rPr>
+          <w:lang w:val="en-US"/>
+        </w:rPr>
+        <w:t xml:space="preserve"> yes)</w:t>
+      </w:r>
+    </w:p>
+    <w:p>
+      <w:pPr>
+        <w:pStyle w:val="Subtitle"/>
+        <w:rPr>
+          <w:lang w:val="en-US"/>
+        </w:rPr>
+      </w:pPr>
+      <w:r>
+        <w:rPr>
+          <w:lang w:val="en-US"/>
+        </w:rPr>
+        <w:t xml:space="preserve">    =&gt;</w:t>
+      </w:r>
+    </w:p>
+    <w:p>
+      <w:pPr>
+        <w:pStyle w:val="Subtitle"/>
+        <w:rPr>
+          <w:lang w:val="en-US"/>
+        </w:rPr>
+      </w:pPr>
+      <w:r>
+        <w:rPr>
+          <w:lang w:val="en-US"/>
+        </w:rPr>
+        <w:t xml:space="preserve">    (</w:t>
+      </w:r>
+      <w:proofErr w:type="gramStart"/>
+      <w:r>
+        <w:rPr>
+          <w:lang w:val="en-US"/>
+        </w:rPr>
+        <w:t>assert</w:t>
+      </w:r>
+      <w:proofErr w:type="gramEnd"/>
+      <w:r>
+        <w:rPr>
+          <w:lang w:val="en-US"/>
+        </w:rPr>
+        <w:t xml:space="preserve"> (likes-</w:t>
+      </w:r>
+      <w:proofErr w:type="spellStart"/>
+      <w:r>
+        <w:rPr>
+          <w:lang w:val="en-US"/>
+        </w:rPr>
+        <w:t>chronofantasy</w:t>
+      </w:r>
+      <w:proofErr w:type="spellEnd"/>
+      <w:r>
+        <w:rPr>
+          <w:lang w:val="en-US"/>
+        </w:rPr>
+        <w:t xml:space="preserve"> yes))</w:t>
+      </w:r>
+    </w:p>
+    <w:p>
+      <w:pPr>
+        <w:pStyle w:val="Subtitle"/>
+        <w:rPr>
+          <w:lang w:val="en-US"/>
+        </w:rPr>
+      </w:pPr>
+      <w:r>
+        <w:rPr>
+          <w:lang w:val="en-US"/>
+        </w:rPr>
         <w:t xml:space="preserve">    </w:t>
       </w:r>
       <w:r>
         <w:rPr>
           <w:lang w:val="en-US"/>
         </w:rPr>
+        <w:t>(print "</w:t>
+      </w:r>
+      <w:r>
+        <w:t>Думаю</w:t>
+      </w:r>
+      <w:r>
+        <w:rPr>
+          <w:lang w:val="en-US"/>
+        </w:rPr>
+        <w:t xml:space="preserve">, </w:t>
+      </w:r>
+      <w:r>
+        <w:t>тебе</w:t>
+      </w:r>
+      <w:r>
+        <w:rPr>
+          <w:lang w:val="en-US"/>
+        </w:rPr>
+        <w:t xml:space="preserve"> </w:t>
+      </w:r>
+      <w:r>
+        <w:t>понравятся</w:t>
+      </w:r>
+      <w:r>
+        <w:rPr>
+          <w:lang w:val="en-US"/>
+        </w:rPr>
+        <w:t xml:space="preserve"> </w:t>
+      </w:r>
+      <w:proofErr w:type="spellStart"/>
+      <w:r>
+        <w:t>хронофантастика</w:t>
+      </w:r>
+      <w:proofErr w:type="spellEnd"/>
+      <w:r>
+        <w:rPr>
+          <w:lang w:val="en-US"/>
+        </w:rPr>
+        <w:t xml:space="preserve">" </w:t>
+      </w:r>
+      <w:proofErr w:type="spellStart"/>
+      <w:r>
+        <w:rPr>
+          <w:lang w:val="en-US"/>
+        </w:rPr>
+        <w:t>crlf</w:t>
+      </w:r>
+      <w:proofErr w:type="spellEnd"/>
+      <w:proofErr w:type="gramStart"/>
+      <w:r>
+        <w:rPr>
+          <w:lang w:val="en-US"/>
+        </w:rPr>
+        <w:t>) )</w:t>
+      </w:r>
+      <w:proofErr w:type="gramEnd"/>
+    </w:p>
+    <w:p>
+      <w:pPr>
+        <w:pStyle w:val="Subtitle"/>
+        <w:rPr>
+          <w:lang w:val="en-US"/>
+        </w:rPr>
+      </w:pPr>
+    </w:p>
+    <w:p>
+      <w:pPr>
+        <w:pStyle w:val="Subtitle"/>
+        <w:rPr>
+          <w:lang w:val="en-US"/>
+        </w:rPr>
+      </w:pPr>
+      <w:r>
+        <w:rPr>
+          <w:lang w:val="en-US"/>
+        </w:rPr>
         <w:t>(</w:t>
       </w:r>
-      <w:proofErr w:type="gramStart"/>
-      <w:r>
-        <w:rPr>
-          <w:lang w:val="en-US"/>
-        </w:rPr>
-        <w:t>not</w:t>
-      </w:r>
-      <w:proofErr w:type="gramEnd"/>
-      <w:r>
-        <w:rPr>
-          <w:lang w:val="en-US"/>
-        </w:rPr>
-        <w:t xml:space="preserve"> (solution ?))</w:t>
+      <w:proofErr w:type="spellStart"/>
+      <w:proofErr w:type="gramStart"/>
+      <w:r>
+        <w:rPr>
+          <w:lang w:val="en-US"/>
+        </w:rPr>
+        <w:t>defrule</w:t>
+      </w:r>
+      <w:proofErr w:type="spellEnd"/>
+      <w:proofErr w:type="gramEnd"/>
+      <w:r>
+        <w:rPr>
+          <w:lang w:val="en-US"/>
+        </w:rPr>
+        <w:t xml:space="preserve"> rule-likes-travel "RULE 12. LIKES TRAVEL"</w:t>
       </w:r>
     </w:p>
     <w:p>
@@ -6584,14 +7586,56 @@
         <w:rPr>
           <w:lang w:val="en-US"/>
         </w:rPr>
-        <w:t>likes-time-machine</w:t>
-      </w:r>
-      <w:proofErr w:type="gramEnd"/>
-      <w:r>
-        <w:rPr>
-          <w:lang w:val="en-US"/>
-        </w:rPr>
-        <w:t xml:space="preserve"> yes)</w:t>
+        <w:t>or</w:t>
+      </w:r>
+      <w:proofErr w:type="gramEnd"/>
+      <w:r>
+        <w:rPr>
+          <w:lang w:val="en-US"/>
+        </w:rPr>
+        <w:t xml:space="preserve"> (likes-adventure yes)</w:t>
+      </w:r>
+    </w:p>
+    <w:p>
+      <w:pPr>
+        <w:pStyle w:val="Subtitle"/>
+        <w:rPr>
+          <w:lang w:val="en-US"/>
+        </w:rPr>
+      </w:pPr>
+      <w:r>
+        <w:rPr>
+          <w:lang w:val="en-US"/>
+        </w:rPr>
+        <w:t xml:space="preserve">        (</w:t>
+      </w:r>
+      <w:proofErr w:type="gramStart"/>
+      <w:r>
+        <w:rPr>
+          <w:lang w:val="en-US"/>
+        </w:rPr>
+        <w:t>watched-hunger-games</w:t>
+      </w:r>
+      <w:proofErr w:type="gramEnd"/>
+      <w:r>
+        <w:rPr>
+          <w:lang w:val="en-US"/>
+        </w:rPr>
+        <w:t xml:space="preserve"> yes) )</w:t>
+      </w:r>
+    </w:p>
+    <w:p>
+      <w:pPr>
+        <w:pStyle w:val="Subtitle"/>
+        <w:rPr>
+          <w:lang w:val="en-US"/>
+        </w:rPr>
+      </w:pPr>
+      <w:r>
+        <w:rPr>
+          <w:lang w:val="en-US"/>
+        </w:rPr>
+        <w:t xml:space="preserve">    =&gt;</w:t>
       </w:r>
     </w:p>
     <w:p>
@@ -6612,56 +7656,6 @@
         <w:rPr>
           <w:lang w:val="en-US"/>
         </w:rPr>
-        <w:t>likes-</w:t>
-      </w:r>
-      <w:proofErr w:type="spellStart"/>
-      <w:r>
-        <w:rPr>
-          <w:lang w:val="en-US"/>
-        </w:rPr>
-        <w:t>chronofantasy</w:t>
-      </w:r>
-      <w:proofErr w:type="spellEnd"/>
-      <w:proofErr w:type="gramEnd"/>
-      <w:r>
-        <w:rPr>
-          <w:lang w:val="en-US"/>
-        </w:rPr>
-        <w:t xml:space="preserve"> yes)</w:t>
-      </w:r>
-    </w:p>
-    <w:p>
-      <w:pPr>
-        <w:pStyle w:val="Subtitle"/>
-        <w:rPr>
-          <w:lang w:val="en-US"/>
-        </w:rPr>
-      </w:pPr>
-      <w:r>
-        <w:rPr>
-          <w:lang w:val="en-US"/>
-        </w:rPr>
-        <w:t xml:space="preserve">    =&gt;</w:t>
-      </w:r>
-    </w:p>
-    <w:p>
-      <w:pPr>
-        <w:pStyle w:val="Subtitle"/>
-        <w:rPr>
-          <w:lang w:val="en-US"/>
-        </w:rPr>
-      </w:pPr>
-      <w:r>
-        <w:rPr>
-          <w:lang w:val="en-US"/>
-        </w:rPr>
-        <w:t xml:space="preserve">    (</w:t>
-      </w:r>
-      <w:proofErr w:type="gramStart"/>
-      <w:r>
-        <w:rPr>
-          <w:lang w:val="en-US"/>
-        </w:rPr>
         <w:t>assert</w:t>
       </w:r>
       <w:proofErr w:type="gramEnd"/>
@@ -6669,12 +7663,15 @@
         <w:rPr>
           <w:lang w:val="en-US"/>
         </w:rPr>
-        <w:t xml:space="preserve"> (solution yes))</w:t>
-      </w:r>
-    </w:p>
-    <w:p>
-      <w:pPr>
-        <w:pStyle w:val="Subtitle"/>
+        <w:t xml:space="preserve"> (likes-travel yes))</w:t>
+      </w:r>
+    </w:p>
+    <w:p>
+      <w:pPr>
+        <w:pStyle w:val="Subtitle"/>
+        <w:rPr>
+          <w:lang w:val="en-US"/>
+        </w:rPr>
       </w:pPr>
       <w:r>
         <w:rPr>
@@ -6682,411 +7679,71 @@
         </w:rPr>
         <w:t xml:space="preserve">    </w:t>
       </w:r>
-      <w:proofErr w:type="gramStart"/>
-      <w:r>
-        <w:t>(</w:t>
-      </w:r>
-      <w:proofErr w:type="spellStart"/>
-      <w:r>
-        <w:t>print</w:t>
-      </w:r>
-      <w:proofErr w:type="spellEnd"/>
-      <w:r>
-        <w:t xml:space="preserve"> "Рекомендую книгу:</w:t>
-      </w:r>
-      <w:proofErr w:type="gramEnd"/>
-      <w:r>
-        <w:t xml:space="preserve"> Герберт Уэллс - Машина Времени" </w:t>
-      </w:r>
-      <w:proofErr w:type="spellStart"/>
-      <w:r>
+      <w:r>
+        <w:rPr>
+          <w:lang w:val="en-US"/>
+        </w:rPr>
+        <w:t>(print "</w:t>
+      </w:r>
+      <w:r>
+        <w:t>Думаю</w:t>
+      </w:r>
+      <w:r>
+        <w:rPr>
+          <w:lang w:val="en-US"/>
+        </w:rPr>
+        <w:t xml:space="preserve">, </w:t>
+      </w:r>
+      <w:r>
+        <w:t>тебе</w:t>
+      </w:r>
+      <w:r>
+        <w:rPr>
+          <w:lang w:val="en-US"/>
+        </w:rPr>
+        <w:t xml:space="preserve"> </w:t>
+      </w:r>
+      <w:r>
+        <w:t>понравятся</w:t>
+      </w:r>
+      <w:r>
+        <w:rPr>
+          <w:lang w:val="en-US"/>
+        </w:rPr>
+        <w:t xml:space="preserve"> </w:t>
+      </w:r>
+      <w:r>
+        <w:t>путешествия</w:t>
+      </w:r>
+      <w:r>
+        <w:rPr>
+          <w:lang w:val="en-US"/>
+        </w:rPr>
+        <w:t xml:space="preserve">" </w:t>
+      </w:r>
+      <w:proofErr w:type="spellStart"/>
+      <w:r>
+        <w:rPr>
+          <w:lang w:val="en-US"/>
+        </w:rPr>
         <w:t>crlf</w:t>
       </w:r>
       <w:proofErr w:type="spellEnd"/>
-      <w:r>
-        <w:t>)</w:t>
-      </w:r>
-      <w:proofErr w:type="gramStart"/>
-      <w:r>
-        <w:t xml:space="preserve"> )</w:t>
-      </w:r>
-      <w:proofErr w:type="gramEnd"/>
-    </w:p>
-    <w:p>
-      <w:pPr>
-        <w:pStyle w:val="Subtitle"/>
-      </w:pPr>
-    </w:p>
-    <w:p>
-      <w:pPr>
-        <w:pStyle w:val="Subtitle"/>
-        <w:rPr>
-          <w:lang w:val="en-US"/>
-        </w:rPr>
-      </w:pPr>
-      <w:r>
-        <w:rPr>
-          <w:lang w:val="en-US"/>
-        </w:rPr>
-        <w:t>(</w:t>
-      </w:r>
-      <w:proofErr w:type="spellStart"/>
-      <w:proofErr w:type="gramStart"/>
-      <w:r>
-        <w:rPr>
-          <w:lang w:val="en-US"/>
-        </w:rPr>
-        <w:t>defrule</w:t>
-      </w:r>
-      <w:proofErr w:type="spellEnd"/>
-      <w:proofErr w:type="gramEnd"/>
-      <w:r>
-        <w:rPr>
-          <w:lang w:val="en-US"/>
-        </w:rPr>
-        <w:t xml:space="preserve"> rule-likes-</w:t>
-      </w:r>
-      <w:proofErr w:type="spellStart"/>
-      <w:r>
-        <w:rPr>
-          <w:lang w:val="en-US"/>
-        </w:rPr>
-        <w:t>chronofantasy</w:t>
-      </w:r>
-      <w:proofErr w:type="spellEnd"/>
-      <w:r>
-        <w:rPr>
-          <w:lang w:val="en-US"/>
-        </w:rPr>
-        <w:t xml:space="preserve"> "RULE 11. LIKES CHRONOFANTASY"</w:t>
-      </w:r>
-    </w:p>
-    <w:p>
-      <w:pPr>
-        <w:pStyle w:val="Subtitle"/>
-        <w:rPr>
-          <w:lang w:val="en-US"/>
-        </w:rPr>
-      </w:pPr>
-      <w:r>
-        <w:rPr>
-          <w:lang w:val="en-US"/>
-        </w:rPr>
-        <w:t xml:space="preserve">    (</w:t>
-      </w:r>
-      <w:proofErr w:type="gramStart"/>
-      <w:r>
-        <w:rPr>
-          <w:lang w:val="en-US"/>
-        </w:rPr>
-        <w:t>likes-travel</w:t>
-      </w:r>
-      <w:proofErr w:type="gramEnd"/>
-      <w:r>
-        <w:rPr>
-          <w:lang w:val="en-US"/>
-        </w:rPr>
-        <w:t xml:space="preserve"> yes)</w:t>
-      </w:r>
-    </w:p>
-    <w:p>
-      <w:pPr>
-        <w:pStyle w:val="Subtitle"/>
-        <w:rPr>
-          <w:lang w:val="en-US"/>
-        </w:rPr>
-      </w:pPr>
-      <w:r>
-        <w:rPr>
-          <w:lang w:val="en-US"/>
-        </w:rPr>
-        <w:t xml:space="preserve">    (</w:t>
-      </w:r>
-      <w:proofErr w:type="gramStart"/>
-      <w:r>
-        <w:rPr>
-          <w:lang w:val="en-US"/>
-        </w:rPr>
-        <w:t>likes-time-travel</w:t>
-      </w:r>
-      <w:proofErr w:type="gramEnd"/>
-      <w:r>
-        <w:rPr>
-          <w:lang w:val="en-US"/>
-        </w:rPr>
-        <w:t xml:space="preserve"> yes)</w:t>
-      </w:r>
-    </w:p>
-    <w:p>
-      <w:pPr>
-        <w:pStyle w:val="Subtitle"/>
-        <w:rPr>
-          <w:lang w:val="en-US"/>
-        </w:rPr>
-      </w:pPr>
-      <w:r>
-        <w:rPr>
-          <w:lang w:val="en-US"/>
-        </w:rPr>
-        <w:t xml:space="preserve">    =&gt;</w:t>
-      </w:r>
-    </w:p>
-    <w:p>
-      <w:pPr>
-        <w:pStyle w:val="Subtitle"/>
-        <w:rPr>
-          <w:lang w:val="en-US"/>
-        </w:rPr>
-      </w:pPr>
-      <w:r>
-        <w:rPr>
-          <w:lang w:val="en-US"/>
-        </w:rPr>
-        <w:t xml:space="preserve">    (</w:t>
-      </w:r>
-      <w:proofErr w:type="gramStart"/>
-      <w:r>
-        <w:rPr>
-          <w:lang w:val="en-US"/>
-        </w:rPr>
-        <w:t>assert</w:t>
-      </w:r>
-      <w:proofErr w:type="gramEnd"/>
-      <w:r>
-        <w:rPr>
-          <w:lang w:val="en-US"/>
-        </w:rPr>
-        <w:t xml:space="preserve"> (likes-</w:t>
-      </w:r>
-      <w:proofErr w:type="spellStart"/>
-      <w:r>
-        <w:rPr>
-          <w:lang w:val="en-US"/>
-        </w:rPr>
-        <w:t>chronofantasy</w:t>
-      </w:r>
-      <w:proofErr w:type="spellEnd"/>
-      <w:r>
-        <w:rPr>
-          <w:lang w:val="en-US"/>
-        </w:rPr>
-        <w:t xml:space="preserve"> yes))</w:t>
-      </w:r>
-    </w:p>
-    <w:p>
-      <w:pPr>
-        <w:pStyle w:val="Subtitle"/>
-      </w:pPr>
-      <w:r>
-        <w:rPr>
-          <w:lang w:val="en-US"/>
-        </w:rPr>
-        <w:t xml:space="preserve">    </w:t>
-      </w:r>
-      <w:r>
-        <w:t>(</w:t>
-      </w:r>
-      <w:proofErr w:type="spellStart"/>
-      <w:r>
-        <w:t>print</w:t>
-      </w:r>
-      <w:proofErr w:type="spellEnd"/>
-      <w:r>
-        <w:t xml:space="preserve"> "Думаю, тебе понравятся </w:t>
-      </w:r>
-      <w:proofErr w:type="spellStart"/>
-      <w:r>
-        <w:t>хронофантастика</w:t>
-      </w:r>
-      <w:proofErr w:type="spellEnd"/>
-      <w:r>
-        <w:t xml:space="preserve">" </w:t>
-      </w:r>
-      <w:proofErr w:type="spellStart"/>
-      <w:r>
-        <w:t>crlf</w:t>
-      </w:r>
-      <w:proofErr w:type="spellEnd"/>
-      <w:r>
-        <w:t>)</w:t>
-      </w:r>
-      <w:proofErr w:type="gramStart"/>
-      <w:r>
-        <w:t xml:space="preserve"> )</w:t>
-      </w:r>
-      <w:proofErr w:type="gramEnd"/>
-    </w:p>
-    <w:p>
-      <w:pPr>
-        <w:pStyle w:val="Subtitle"/>
-      </w:pPr>
-    </w:p>
-    <w:p>
-      <w:pPr>
-        <w:pStyle w:val="Subtitle"/>
-        <w:rPr>
-          <w:lang w:val="en-US"/>
-        </w:rPr>
-      </w:pPr>
-      <w:r>
-        <w:rPr>
-          <w:lang w:val="en-US"/>
-        </w:rPr>
-        <w:t>(</w:t>
-      </w:r>
-      <w:proofErr w:type="spellStart"/>
-      <w:proofErr w:type="gramStart"/>
-      <w:r>
-        <w:rPr>
-          <w:lang w:val="en-US"/>
-        </w:rPr>
-        <w:t>defrule</w:t>
-      </w:r>
-      <w:proofErr w:type="spellEnd"/>
-      <w:proofErr w:type="gramEnd"/>
-      <w:r>
-        <w:rPr>
-          <w:lang w:val="en-US"/>
-        </w:rPr>
-        <w:t xml:space="preserve"> rule-likes-travel "RULE 12. LIKES TRAVEL"</w:t>
-      </w:r>
-    </w:p>
-    <w:p>
-      <w:pPr>
-        <w:pStyle w:val="Subtitle"/>
-        <w:rPr>
-          <w:lang w:val="en-US"/>
-        </w:rPr>
-      </w:pPr>
-      <w:r>
-        <w:rPr>
-          <w:lang w:val="en-US"/>
-        </w:rPr>
-        <w:t xml:space="preserve">    (</w:t>
-      </w:r>
-      <w:proofErr w:type="gramStart"/>
-      <w:r>
-        <w:rPr>
-          <w:lang w:val="en-US"/>
-        </w:rPr>
-        <w:t>or</w:t>
-      </w:r>
-      <w:proofErr w:type="gramEnd"/>
-      <w:r>
-        <w:rPr>
-          <w:lang w:val="en-US"/>
-        </w:rPr>
-        <w:t xml:space="preserve"> (likes-adventure yes)</w:t>
-      </w:r>
-    </w:p>
-    <w:p>
-      <w:pPr>
-        <w:pStyle w:val="Subtitle"/>
-        <w:rPr>
-          <w:lang w:val="en-US"/>
-        </w:rPr>
-      </w:pPr>
-      <w:r>
-        <w:rPr>
-          <w:lang w:val="en-US"/>
-        </w:rPr>
-        <w:t xml:space="preserve">        (</w:t>
-      </w:r>
-      <w:proofErr w:type="gramStart"/>
-      <w:r>
-        <w:rPr>
-          <w:lang w:val="en-US"/>
-        </w:rPr>
-        <w:t>watched-hunger-games</w:t>
-      </w:r>
-      <w:proofErr w:type="gramEnd"/>
-      <w:r>
-        <w:rPr>
-          <w:lang w:val="en-US"/>
-        </w:rPr>
-        <w:t xml:space="preserve"> yes) )</w:t>
-      </w:r>
-    </w:p>
-    <w:p>
-      <w:pPr>
-        <w:pStyle w:val="Subtitle"/>
-        <w:rPr>
-          <w:lang w:val="en-US"/>
-        </w:rPr>
-      </w:pPr>
-      <w:r>
-        <w:rPr>
-          <w:lang w:val="en-US"/>
-        </w:rPr>
-        <w:t xml:space="preserve">    =&gt;</w:t>
-      </w:r>
-    </w:p>
-    <w:p>
-      <w:pPr>
-        <w:pStyle w:val="Subtitle"/>
-        <w:rPr>
-          <w:lang w:val="en-US"/>
-        </w:rPr>
-      </w:pPr>
-      <w:r>
-        <w:rPr>
-          <w:lang w:val="en-US"/>
-        </w:rPr>
-        <w:t xml:space="preserve">    (</w:t>
-      </w:r>
-      <w:proofErr w:type="gramStart"/>
-      <w:r>
-        <w:rPr>
-          <w:lang w:val="en-US"/>
-        </w:rPr>
-        <w:t>assert</w:t>
-      </w:r>
-      <w:proofErr w:type="gramEnd"/>
-      <w:r>
-        <w:rPr>
-          <w:lang w:val="en-US"/>
-        </w:rPr>
-        <w:t xml:space="preserve"> (likes-travel yes))</w:t>
-      </w:r>
-    </w:p>
-    <w:p>
-      <w:pPr>
-        <w:pStyle w:val="Subtitle"/>
-      </w:pPr>
-      <w:r>
-        <w:rPr>
-          <w:lang w:val="en-US"/>
-        </w:rPr>
-        <w:t xml:space="preserve">    </w:t>
-      </w:r>
-      <w:r>
-        <w:t>(</w:t>
-      </w:r>
-      <w:proofErr w:type="spellStart"/>
-      <w:r>
-        <w:t>print</w:t>
-      </w:r>
-      <w:proofErr w:type="spellEnd"/>
-      <w:r>
-        <w:t xml:space="preserve"> "Думаю, тебе понравятся путешествия" </w:t>
-      </w:r>
-      <w:proofErr w:type="spellStart"/>
-      <w:r>
-        <w:t>crlf</w:t>
-      </w:r>
-      <w:proofErr w:type="spellEnd"/>
-      <w:r>
-        <w:t>)</w:t>
-      </w:r>
-      <w:proofErr w:type="gramStart"/>
-      <w:r>
-        <w:t xml:space="preserve"> )</w:t>
-      </w:r>
-      <w:proofErr w:type="gramEnd"/>
-    </w:p>
-    <w:p>
-      <w:pPr>
-        <w:pStyle w:val="Subtitle"/>
+      <w:proofErr w:type="gramStart"/>
+      <w:r>
+        <w:rPr>
+          <w:lang w:val="en-US"/>
+        </w:rPr>
+        <w:t>) )</w:t>
+      </w:r>
+      <w:proofErr w:type="gramEnd"/>
+    </w:p>
+    <w:p>
+      <w:pPr>
+        <w:pStyle w:val="Subtitle"/>
+        <w:rPr>
+          <w:lang w:val="en-US"/>
+        </w:rPr>
       </w:pPr>
     </w:p>
     <w:p>
@@ -7408,39 +8065,49 @@
     <w:p>
       <w:pPr>
         <w:pStyle w:val="Subtitle"/>
-        <w:rPr>
-          <w:lang w:val="en-US"/>
-        </w:rPr>
-      </w:pPr>
-      <w:r>
-        <w:rPr>
-          <w:lang w:val="en-US"/>
-        </w:rPr>
-        <w:t xml:space="preserve">    (</w:t>
-      </w:r>
-      <w:proofErr w:type="gramStart"/>
+      </w:pPr>
+      <w:r>
+        <w:rPr>
+          <w:lang w:val="en-US"/>
+        </w:rPr>
+        <w:t xml:space="preserve">    </w:t>
+      </w:r>
+      <w:r>
+        <w:t>(</w:t>
+      </w:r>
       <w:r>
         <w:rPr>
           <w:lang w:val="en-US"/>
         </w:rPr>
         <w:t>assert</w:t>
       </w:r>
-      <w:proofErr w:type="gramEnd"/>
-      <w:r>
-        <w:rPr>
-          <w:lang w:val="en-US"/>
-        </w:rPr>
-        <w:t xml:space="preserve"> (solution yes))</w:t>
-      </w:r>
-    </w:p>
-    <w:p>
-      <w:pPr>
-        <w:pStyle w:val="Subtitle"/>
-      </w:pPr>
-      <w:r>
-        <w:rPr>
-          <w:lang w:val="en-US"/>
-        </w:rPr>
+      <w:r>
+        <w:t xml:space="preserve"> (</w:t>
+      </w:r>
+      <w:r>
+        <w:rPr>
+          <w:lang w:val="en-US"/>
+        </w:rPr>
+        <w:t>solution</w:t>
+      </w:r>
+      <w:r>
+        <w:t xml:space="preserve"> </w:t>
+      </w:r>
+      <w:r>
+        <w:rPr>
+          <w:lang w:val="en-US"/>
+        </w:rPr>
+        <w:t>yes</w:t>
+      </w:r>
+      <w:r>
+        <w:t>))</w:t>
+      </w:r>
+    </w:p>
+    <w:p>
+      <w:pPr>
+        <w:pStyle w:val="Subtitle"/>
+      </w:pPr>
+      <w:r>
         <w:t xml:space="preserve">    </w:t>
       </w:r>
       <w:proofErr w:type="gramStart"/>
@@ -7545,40 +8212,45 @@
     <w:p>
       <w:pPr>
         <w:pStyle w:val="Subtitle"/>
-      </w:pPr>
-      <w:r>
-        <w:t xml:space="preserve">    (</w:t>
-      </w:r>
-      <w:proofErr w:type="spellStart"/>
-      <w:r>
+        <w:rPr>
+          <w:lang w:val="en-US"/>
+        </w:rPr>
+      </w:pPr>
+      <w:r>
+        <w:t xml:space="preserve">    </w:t>
+      </w:r>
+      <w:r>
+        <w:rPr>
+          <w:lang w:val="en-US"/>
+        </w:rPr>
+        <w:t>(</w:t>
+      </w:r>
+      <w:proofErr w:type="gramStart"/>
+      <w:r>
+        <w:rPr>
+          <w:lang w:val="en-US"/>
+        </w:rPr>
         <w:t>not</w:t>
       </w:r>
-      <w:proofErr w:type="spellEnd"/>
-      <w:r>
-        <w:t xml:space="preserve"> (</w:t>
-      </w:r>
-      <w:proofErr w:type="spellStart"/>
-      <w:r>
-        <w:t>solution</w:t>
-      </w:r>
-      <w:proofErr w:type="spellEnd"/>
-      <w:proofErr w:type="gramStart"/>
-      <w:r>
-        <w:t xml:space="preserve"> ?</w:t>
-      </w:r>
-      <w:proofErr w:type="gramEnd"/>
-      <w:r>
-        <w:t>))</w:t>
-      </w:r>
-    </w:p>
-    <w:p>
-      <w:pPr>
-        <w:pStyle w:val="Subtitle"/>
-        <w:rPr>
-          <w:lang w:val="en-US"/>
-        </w:rPr>
-      </w:pPr>
-      <w:r>
+      <w:proofErr w:type="gramEnd"/>
+      <w:r>
+        <w:rPr>
+          <w:lang w:val="en-US"/>
+        </w:rPr>
+        <w:t xml:space="preserve"> (solution ?))</w:t>
+      </w:r>
+    </w:p>
+    <w:p>
+      <w:pPr>
+        <w:pStyle w:val="Subtitle"/>
+        <w:rPr>
+          <w:lang w:val="en-US"/>
+        </w:rPr>
+      </w:pPr>
+      <w:r>
+        <w:rPr>
+          <w:lang w:val="en-US"/>
+        </w:rPr>
         <w:t xml:space="preserve">    </w:t>
       </w:r>
       <w:r>
@@ -7864,7 +8536,8 @@
       <w:pgSz w:w="12240" w:h="15840"/>
       <w:pgMar w:top="1440" w:right="1440" w:bottom="1440" w:left="1440" w:header="720" w:footer="720" w:gutter="0"/>
       <w:cols w:space="720"/>
-      <w:docGrid w:linePitch="360"/>
+      <w:titlePg/>
+      <w:docGrid w:linePitch="381"/>
     </w:sectPr>
   </w:body>
 </w:document>
@@ -7925,6 +8598,7 @@
   <w:p>
     <w:pPr>
       <w:pStyle w:val="Footer"/>
+      <w:jc w:val="center"/>
     </w:pPr>
   </w:p>
 </w:ftr>

</xml_diff>